<commit_message>
Zusammenfassung.doc and new Thema in SoapUI
</commit_message>
<xml_diff>
--- a/SoapuiJenkins.docx
+++ b/SoapuiJenkins.docx
@@ -6,19 +6,158 @@
       <w:pPr>
         <w:pStyle w:val="KeinLeerraum"/>
         <w:jc w:val="both"/>
-        <w:rPr>
-          <w:rFonts w:ascii="Times New Roman" w:hAnsi="Times New Roman" w:cs="Times New Roman"/>
-          <w:b/>
-          <w:bCs/>
-        </w:rPr>
-      </w:pPr>
-      <w:r>
-        <w:rPr>
-          <w:rFonts w:ascii="Times New Roman" w:hAnsi="Times New Roman" w:cs="Times New Roman"/>
-          <w:b/>
-          <w:bCs/>
-        </w:rPr>
-        <w:t>Soapui uber Jenkins st</w:t>
+      </w:pPr>
+      <w:r>
+        <w:fldChar w:fldCharType="begin"/>
+      </w:r>
+      <w:r>
+        <w:instrText xml:space="preserve"> HYPERLINK "https://www.youtube.com/watch?v=nTl9qIyxZOo&amp;list=PLhW3qG5bs-L-Bt9T_bnyflQ0Te4VgFhKF&amp;index=23" </w:instrText>
+      </w:r>
+      <w:r>
+        <w:fldChar w:fldCharType="separate"/>
+      </w:r>
+      <w:r>
+        <w:rPr>
+          <w:rStyle w:val="Hyperlink"/>
+        </w:rPr>
+        <w:t xml:space="preserve">(34) </w:t>
+      </w:r>
+      <w:proofErr w:type="spellStart"/>
+      <w:r>
+        <w:rPr>
+          <w:rStyle w:val="Hyperlink"/>
+        </w:rPr>
+        <w:t>How</w:t>
+      </w:r>
+      <w:proofErr w:type="spellEnd"/>
+      <w:r>
+        <w:rPr>
+          <w:rStyle w:val="Hyperlink"/>
+        </w:rPr>
+        <w:t xml:space="preserve"> </w:t>
+      </w:r>
+      <w:proofErr w:type="spellStart"/>
+      <w:r>
+        <w:rPr>
+          <w:rStyle w:val="Hyperlink"/>
+        </w:rPr>
+        <w:t>to</w:t>
+      </w:r>
+      <w:proofErr w:type="spellEnd"/>
+      <w:r>
+        <w:rPr>
+          <w:rStyle w:val="Hyperlink"/>
+        </w:rPr>
+        <w:t xml:space="preserve"> </w:t>
+      </w:r>
+      <w:proofErr w:type="spellStart"/>
+      <w:r>
+        <w:rPr>
+          <w:rStyle w:val="Hyperlink"/>
+        </w:rPr>
+        <w:t>create</w:t>
+      </w:r>
+      <w:proofErr w:type="spellEnd"/>
+      <w:r>
+        <w:rPr>
+          <w:rStyle w:val="Hyperlink"/>
+        </w:rPr>
+        <w:t xml:space="preserve"> CSV </w:t>
+      </w:r>
+      <w:proofErr w:type="spellStart"/>
+      <w:r>
+        <w:rPr>
+          <w:rStyle w:val="Hyperlink"/>
+        </w:rPr>
+        <w:t>reports</w:t>
+      </w:r>
+      <w:proofErr w:type="spellEnd"/>
+      <w:r>
+        <w:rPr>
+          <w:rStyle w:val="Hyperlink"/>
+        </w:rPr>
+        <w:t xml:space="preserve"> in </w:t>
+      </w:r>
+      <w:proofErr w:type="spellStart"/>
+      <w:r>
+        <w:rPr>
+          <w:rStyle w:val="Hyperlink"/>
+        </w:rPr>
+        <w:t>SoapUI</w:t>
+      </w:r>
+      <w:proofErr w:type="spellEnd"/>
+      <w:r>
+        <w:rPr>
+          <w:rStyle w:val="Hyperlink"/>
+        </w:rPr>
+        <w:t xml:space="preserve"> Open Source - YouTube</w:t>
+      </w:r>
+      <w:r>
+        <w:fldChar w:fldCharType="end"/>
+      </w:r>
+    </w:p>
+    <w:p>
+      <w:pPr>
+        <w:pStyle w:val="KeinLeerraum"/>
+        <w:jc w:val="both"/>
+      </w:pPr>
+    </w:p>
+    <w:p>
+      <w:pPr>
+        <w:pStyle w:val="KeinLeerraum"/>
+        <w:jc w:val="both"/>
+        <w:rPr>
+          <w:rFonts w:ascii="Times New Roman" w:hAnsi="Times New Roman" w:cs="Times New Roman"/>
+          <w:b/>
+          <w:bCs/>
+        </w:rPr>
+      </w:pPr>
+    </w:p>
+    <w:p>
+      <w:pPr>
+        <w:pStyle w:val="KeinLeerraum"/>
+        <w:jc w:val="both"/>
+        <w:rPr>
+          <w:rFonts w:ascii="Times New Roman" w:hAnsi="Times New Roman" w:cs="Times New Roman"/>
+          <w:b/>
+          <w:bCs/>
+        </w:rPr>
+      </w:pPr>
+      <w:proofErr w:type="spellStart"/>
+      <w:r>
+        <w:rPr>
+          <w:rFonts w:ascii="Times New Roman" w:hAnsi="Times New Roman" w:cs="Times New Roman"/>
+          <w:b/>
+          <w:bCs/>
+        </w:rPr>
+        <w:t>Soapui</w:t>
+      </w:r>
+      <w:proofErr w:type="spellEnd"/>
+      <w:r>
+        <w:rPr>
+          <w:rFonts w:ascii="Times New Roman" w:hAnsi="Times New Roman" w:cs="Times New Roman"/>
+          <w:b/>
+          <w:bCs/>
+        </w:rPr>
+        <w:t xml:space="preserve"> </w:t>
+      </w:r>
+      <w:proofErr w:type="spellStart"/>
+      <w:r>
+        <w:rPr>
+          <w:rFonts w:ascii="Times New Roman" w:hAnsi="Times New Roman" w:cs="Times New Roman"/>
+          <w:b/>
+          <w:bCs/>
+        </w:rPr>
+        <w:t>uber</w:t>
+      </w:r>
+      <w:proofErr w:type="spellEnd"/>
+      <w:r>
+        <w:rPr>
+          <w:rFonts w:ascii="Times New Roman" w:hAnsi="Times New Roman" w:cs="Times New Roman"/>
+          <w:b/>
+          <w:bCs/>
+        </w:rPr>
+        <w:t xml:space="preserve"> Jenkins st</w:t>
       </w:r>
       <w:r>
         <w:rPr>
@@ -60,11 +199,75 @@
           <w:rFonts w:ascii="Times New Roman" w:hAnsi="Times New Roman" w:cs="Times New Roman"/>
         </w:rPr>
       </w:pPr>
-      <w:r>
-        <w:rPr>
-          <w:rFonts w:ascii="Times New Roman" w:hAnsi="Times New Roman" w:cs="Times New Roman"/>
-        </w:rPr>
-        <w:t>Step 1: Open Soapui and goto the test Case</w:t>
+      <w:proofErr w:type="spellStart"/>
+      <w:r>
+        <w:rPr>
+          <w:rFonts w:ascii="Times New Roman" w:hAnsi="Times New Roman" w:cs="Times New Roman"/>
+        </w:rPr>
+        <w:t>Step</w:t>
+      </w:r>
+      <w:proofErr w:type="spellEnd"/>
+      <w:r>
+        <w:rPr>
+          <w:rFonts w:ascii="Times New Roman" w:hAnsi="Times New Roman" w:cs="Times New Roman"/>
+        </w:rPr>
+        <w:t xml:space="preserve"> 1: Open </w:t>
+      </w:r>
+      <w:proofErr w:type="spellStart"/>
+      <w:r>
+        <w:rPr>
+          <w:rFonts w:ascii="Times New Roman" w:hAnsi="Times New Roman" w:cs="Times New Roman"/>
+        </w:rPr>
+        <w:t>Soapui</w:t>
+      </w:r>
+      <w:proofErr w:type="spellEnd"/>
+      <w:r>
+        <w:rPr>
+          <w:rFonts w:ascii="Times New Roman" w:hAnsi="Times New Roman" w:cs="Times New Roman"/>
+        </w:rPr>
+        <w:t xml:space="preserve"> and </w:t>
+      </w:r>
+      <w:proofErr w:type="spellStart"/>
+      <w:r>
+        <w:rPr>
+          <w:rFonts w:ascii="Times New Roman" w:hAnsi="Times New Roman" w:cs="Times New Roman"/>
+        </w:rPr>
+        <w:t>goto</w:t>
+      </w:r>
+      <w:proofErr w:type="spellEnd"/>
+      <w:r>
+        <w:rPr>
+          <w:rFonts w:ascii="Times New Roman" w:hAnsi="Times New Roman" w:cs="Times New Roman"/>
+        </w:rPr>
+        <w:t xml:space="preserve"> </w:t>
+      </w:r>
+      <w:proofErr w:type="spellStart"/>
+      <w:r>
+        <w:rPr>
+          <w:rFonts w:ascii="Times New Roman" w:hAnsi="Times New Roman" w:cs="Times New Roman"/>
+        </w:rPr>
+        <w:t>the</w:t>
+      </w:r>
+      <w:proofErr w:type="spellEnd"/>
+      <w:r>
+        <w:rPr>
+          <w:rFonts w:ascii="Times New Roman" w:hAnsi="Times New Roman" w:cs="Times New Roman"/>
+        </w:rPr>
+        <w:t xml:space="preserve"> </w:t>
+      </w:r>
+      <w:proofErr w:type="spellStart"/>
+      <w:r>
+        <w:rPr>
+          <w:rFonts w:ascii="Times New Roman" w:hAnsi="Times New Roman" w:cs="Times New Roman"/>
+        </w:rPr>
+        <w:t>test</w:t>
+      </w:r>
+      <w:proofErr w:type="spellEnd"/>
+      <w:r>
+        <w:rPr>
+          <w:rFonts w:ascii="Times New Roman" w:hAnsi="Times New Roman" w:cs="Times New Roman"/>
+        </w:rPr>
+        <w:t xml:space="preserve"> Case</w:t>
       </w:r>
     </w:p>
     <w:p>
@@ -79,11 +282,47 @@
           <w:rFonts w:ascii="Times New Roman" w:hAnsi="Times New Roman" w:cs="Times New Roman"/>
         </w:rPr>
       </w:pPr>
-      <w:r>
-        <w:rPr>
-          <w:rFonts w:ascii="Times New Roman" w:hAnsi="Times New Roman" w:cs="Times New Roman"/>
-        </w:rPr>
-        <w:t>Step 2: Right click and select Launch Test Runner</w:t>
+      <w:proofErr w:type="spellStart"/>
+      <w:r>
+        <w:rPr>
+          <w:rFonts w:ascii="Times New Roman" w:hAnsi="Times New Roman" w:cs="Times New Roman"/>
+        </w:rPr>
+        <w:t>Step</w:t>
+      </w:r>
+      <w:proofErr w:type="spellEnd"/>
+      <w:r>
+        <w:rPr>
+          <w:rFonts w:ascii="Times New Roman" w:hAnsi="Times New Roman" w:cs="Times New Roman"/>
+        </w:rPr>
+        <w:t xml:space="preserve"> 2: Right </w:t>
+      </w:r>
+      <w:proofErr w:type="spellStart"/>
+      <w:r>
+        <w:rPr>
+          <w:rFonts w:ascii="Times New Roman" w:hAnsi="Times New Roman" w:cs="Times New Roman"/>
+        </w:rPr>
+        <w:t>click</w:t>
+      </w:r>
+      <w:proofErr w:type="spellEnd"/>
+      <w:r>
+        <w:rPr>
+          <w:rFonts w:ascii="Times New Roman" w:hAnsi="Times New Roman" w:cs="Times New Roman"/>
+        </w:rPr>
+        <w:t xml:space="preserve"> and </w:t>
+      </w:r>
+      <w:proofErr w:type="spellStart"/>
+      <w:r>
+        <w:rPr>
+          <w:rFonts w:ascii="Times New Roman" w:hAnsi="Times New Roman" w:cs="Times New Roman"/>
+        </w:rPr>
+        <w:t>select</w:t>
+      </w:r>
+      <w:proofErr w:type="spellEnd"/>
+      <w:r>
+        <w:rPr>
+          <w:rFonts w:ascii="Times New Roman" w:hAnsi="Times New Roman" w:cs="Times New Roman"/>
+        </w:rPr>
+        <w:t xml:space="preserve"> Launch Test Runner</w:t>
       </w:r>
     </w:p>
     <w:p>
@@ -98,12 +337,70 @@
           <w:rFonts w:ascii="Times New Roman" w:hAnsi="Times New Roman" w:cs="Times New Roman"/>
         </w:rPr>
       </w:pPr>
-      <w:r>
-        <w:rPr>
-          <w:rFonts w:ascii="Times New Roman" w:hAnsi="Times New Roman" w:cs="Times New Roman"/>
-        </w:rPr>
-        <w:t>Step 3: Run from Test Runner and copy the Commands</w:t>
-      </w:r>
+      <w:proofErr w:type="spellStart"/>
+      <w:r>
+        <w:rPr>
+          <w:rFonts w:ascii="Times New Roman" w:hAnsi="Times New Roman" w:cs="Times New Roman"/>
+        </w:rPr>
+        <w:t>Step</w:t>
+      </w:r>
+      <w:proofErr w:type="spellEnd"/>
+      <w:r>
+        <w:rPr>
+          <w:rFonts w:ascii="Times New Roman" w:hAnsi="Times New Roman" w:cs="Times New Roman"/>
+        </w:rPr>
+        <w:t xml:space="preserve"> 3: Run </w:t>
+      </w:r>
+      <w:proofErr w:type="spellStart"/>
+      <w:r>
+        <w:rPr>
+          <w:rFonts w:ascii="Times New Roman" w:hAnsi="Times New Roman" w:cs="Times New Roman"/>
+        </w:rPr>
+        <w:t>from</w:t>
+      </w:r>
+      <w:proofErr w:type="spellEnd"/>
+      <w:r>
+        <w:rPr>
+          <w:rFonts w:ascii="Times New Roman" w:hAnsi="Times New Roman" w:cs="Times New Roman"/>
+        </w:rPr>
+        <w:t xml:space="preserve"> Test Runner and </w:t>
+      </w:r>
+      <w:proofErr w:type="spellStart"/>
+      <w:r>
+        <w:rPr>
+          <w:rFonts w:ascii="Times New Roman" w:hAnsi="Times New Roman" w:cs="Times New Roman"/>
+        </w:rPr>
+        <w:t>copy</w:t>
+      </w:r>
+      <w:proofErr w:type="spellEnd"/>
+      <w:r>
+        <w:rPr>
+          <w:rFonts w:ascii="Times New Roman" w:hAnsi="Times New Roman" w:cs="Times New Roman"/>
+        </w:rPr>
+        <w:t xml:space="preserve"> </w:t>
+      </w:r>
+      <w:proofErr w:type="spellStart"/>
+      <w:r>
+        <w:rPr>
+          <w:rFonts w:ascii="Times New Roman" w:hAnsi="Times New Roman" w:cs="Times New Roman"/>
+        </w:rPr>
+        <w:t>the</w:t>
+      </w:r>
+      <w:proofErr w:type="spellEnd"/>
+      <w:r>
+        <w:rPr>
+          <w:rFonts w:ascii="Times New Roman" w:hAnsi="Times New Roman" w:cs="Times New Roman"/>
+        </w:rPr>
+        <w:t xml:space="preserve"> </w:t>
+      </w:r>
+      <w:proofErr w:type="spellStart"/>
+      <w:r>
+        <w:rPr>
+          <w:rFonts w:ascii="Times New Roman" w:hAnsi="Times New Roman" w:cs="Times New Roman"/>
+        </w:rPr>
+        <w:t>Commands</w:t>
+      </w:r>
+      <w:proofErr w:type="spellEnd"/>
     </w:p>
     <w:p>
       <w:pPr>
@@ -117,18 +414,62 @@
           <w:rFonts w:ascii="Times New Roman" w:hAnsi="Times New Roman" w:cs="Times New Roman"/>
         </w:rPr>
       </w:pPr>
-      <w:r>
-        <w:rPr>
-          <w:rFonts w:ascii="Times New Roman" w:hAnsi="Times New Roman" w:cs="Times New Roman"/>
-        </w:rPr>
-        <w:t>Step 4: get Je</w:t>
-      </w:r>
-      <w:r>
-        <w:rPr>
-          <w:rFonts w:ascii="Times New Roman" w:hAnsi="Times New Roman" w:cs="Times New Roman"/>
-        </w:rPr>
-        <w:t>nkins on your system</w:t>
-      </w:r>
+      <w:proofErr w:type="spellStart"/>
+      <w:r>
+        <w:rPr>
+          <w:rFonts w:ascii="Times New Roman" w:hAnsi="Times New Roman" w:cs="Times New Roman"/>
+        </w:rPr>
+        <w:t>Step</w:t>
+      </w:r>
+      <w:proofErr w:type="spellEnd"/>
+      <w:r>
+        <w:rPr>
+          <w:rFonts w:ascii="Times New Roman" w:hAnsi="Times New Roman" w:cs="Times New Roman"/>
+        </w:rPr>
+        <w:t xml:space="preserve"> 4: </w:t>
+      </w:r>
+      <w:proofErr w:type="spellStart"/>
+      <w:r>
+        <w:rPr>
+          <w:rFonts w:ascii="Times New Roman" w:hAnsi="Times New Roman" w:cs="Times New Roman"/>
+        </w:rPr>
+        <w:t>get</w:t>
+      </w:r>
+      <w:proofErr w:type="spellEnd"/>
+      <w:r>
+        <w:rPr>
+          <w:rFonts w:ascii="Times New Roman" w:hAnsi="Times New Roman" w:cs="Times New Roman"/>
+        </w:rPr>
+        <w:t xml:space="preserve"> Je</w:t>
+      </w:r>
+      <w:r>
+        <w:rPr>
+          <w:rFonts w:ascii="Times New Roman" w:hAnsi="Times New Roman" w:cs="Times New Roman"/>
+        </w:rPr>
+        <w:t xml:space="preserve">nkins on </w:t>
+      </w:r>
+      <w:proofErr w:type="spellStart"/>
+      <w:r>
+        <w:rPr>
+          <w:rFonts w:ascii="Times New Roman" w:hAnsi="Times New Roman" w:cs="Times New Roman"/>
+        </w:rPr>
+        <w:t>your</w:t>
+      </w:r>
+      <w:proofErr w:type="spellEnd"/>
+      <w:r>
+        <w:rPr>
+          <w:rFonts w:ascii="Times New Roman" w:hAnsi="Times New Roman" w:cs="Times New Roman"/>
+        </w:rPr>
+        <w:t xml:space="preserve"> </w:t>
+      </w:r>
+      <w:proofErr w:type="spellStart"/>
+      <w:r>
+        <w:rPr>
+          <w:rFonts w:ascii="Times New Roman" w:hAnsi="Times New Roman" w:cs="Times New Roman"/>
+        </w:rPr>
+        <w:t>system</w:t>
+      </w:r>
+      <w:proofErr w:type="spellEnd"/>
     </w:p>
     <w:p>
       <w:pPr>
@@ -142,12 +483,92 @@
           <w:rFonts w:ascii="Times New Roman" w:hAnsi="Times New Roman" w:cs="Times New Roman"/>
         </w:rPr>
       </w:pPr>
-      <w:r>
-        <w:rPr>
-          <w:rFonts w:ascii="Times New Roman" w:hAnsi="Times New Roman" w:cs="Times New Roman"/>
-        </w:rPr>
-        <w:t>Step 5: Optional-&gt;&gt; Run Jenkins -  java -jar jenkins.war  --httpPort = xxxx</w:t>
-      </w:r>
+      <w:proofErr w:type="spellStart"/>
+      <w:r>
+        <w:rPr>
+          <w:rFonts w:ascii="Times New Roman" w:hAnsi="Times New Roman" w:cs="Times New Roman"/>
+        </w:rPr>
+        <w:t>Step</w:t>
+      </w:r>
+      <w:proofErr w:type="spellEnd"/>
+      <w:r>
+        <w:rPr>
+          <w:rFonts w:ascii="Times New Roman" w:hAnsi="Times New Roman" w:cs="Times New Roman"/>
+        </w:rPr>
+        <w:t xml:space="preserve"> 5: Optional-&gt;&gt; Run Jenkins </w:t>
+      </w:r>
+      <w:proofErr w:type="gramStart"/>
+      <w:r>
+        <w:rPr>
+          <w:rFonts w:ascii="Times New Roman" w:hAnsi="Times New Roman" w:cs="Times New Roman"/>
+        </w:rPr>
+        <w:t xml:space="preserve">-  </w:t>
+      </w:r>
+      <w:proofErr w:type="spellStart"/>
+      <w:r>
+        <w:rPr>
+          <w:rFonts w:ascii="Times New Roman" w:hAnsi="Times New Roman" w:cs="Times New Roman"/>
+        </w:rPr>
+        <w:t>java</w:t>
+      </w:r>
+      <w:proofErr w:type="spellEnd"/>
+      <w:proofErr w:type="gramEnd"/>
+      <w:r>
+        <w:rPr>
+          <w:rFonts w:ascii="Times New Roman" w:hAnsi="Times New Roman" w:cs="Times New Roman"/>
+        </w:rPr>
+        <w:t xml:space="preserve"> -</w:t>
+      </w:r>
+      <w:proofErr w:type="spellStart"/>
+      <w:r>
+        <w:rPr>
+          <w:rFonts w:ascii="Times New Roman" w:hAnsi="Times New Roman" w:cs="Times New Roman"/>
+        </w:rPr>
+        <w:t>jar</w:t>
+      </w:r>
+      <w:proofErr w:type="spellEnd"/>
+      <w:r>
+        <w:rPr>
+          <w:rFonts w:ascii="Times New Roman" w:hAnsi="Times New Roman" w:cs="Times New Roman"/>
+        </w:rPr>
+        <w:t xml:space="preserve"> </w:t>
+      </w:r>
+      <w:proofErr w:type="spellStart"/>
+      <w:r>
+        <w:rPr>
+          <w:rFonts w:ascii="Times New Roman" w:hAnsi="Times New Roman" w:cs="Times New Roman"/>
+        </w:rPr>
+        <w:t>jenkins.war</w:t>
+      </w:r>
+      <w:proofErr w:type="spellEnd"/>
+      <w:r>
+        <w:rPr>
+          <w:rFonts w:ascii="Times New Roman" w:hAnsi="Times New Roman" w:cs="Times New Roman"/>
+        </w:rPr>
+        <w:t xml:space="preserve">  --</w:t>
+      </w:r>
+      <w:proofErr w:type="spellStart"/>
+      <w:r>
+        <w:rPr>
+          <w:rFonts w:ascii="Times New Roman" w:hAnsi="Times New Roman" w:cs="Times New Roman"/>
+        </w:rPr>
+        <w:t>httpPort</w:t>
+      </w:r>
+      <w:proofErr w:type="spellEnd"/>
+      <w:r>
+        <w:rPr>
+          <w:rFonts w:ascii="Times New Roman" w:hAnsi="Times New Roman" w:cs="Times New Roman"/>
+        </w:rPr>
+        <w:t xml:space="preserve"> = </w:t>
+      </w:r>
+      <w:proofErr w:type="spellStart"/>
+      <w:r>
+        <w:rPr>
+          <w:rFonts w:ascii="Times New Roman" w:hAnsi="Times New Roman" w:cs="Times New Roman"/>
+        </w:rPr>
+        <w:t>xxxx</w:t>
+      </w:r>
+      <w:proofErr w:type="spellEnd"/>
     </w:p>
     <w:p>
       <w:pPr>
@@ -161,11 +582,19 @@
           <w:rFonts w:ascii="Times New Roman" w:hAnsi="Times New Roman" w:cs="Times New Roman"/>
         </w:rPr>
       </w:pPr>
-      <w:r>
-        <w:rPr>
-          <w:rFonts w:ascii="Times New Roman" w:hAnsi="Times New Roman" w:cs="Times New Roman"/>
-        </w:rPr>
-        <w:t xml:space="preserve">Step </w:t>
+      <w:proofErr w:type="spellStart"/>
+      <w:r>
+        <w:rPr>
+          <w:rFonts w:ascii="Times New Roman" w:hAnsi="Times New Roman" w:cs="Times New Roman"/>
+        </w:rPr>
+        <w:t>Step</w:t>
+      </w:r>
+      <w:proofErr w:type="spellEnd"/>
+      <w:r>
+        <w:rPr>
+          <w:rFonts w:ascii="Times New Roman" w:hAnsi="Times New Roman" w:cs="Times New Roman"/>
+        </w:rPr>
+        <w:t xml:space="preserve"> </w:t>
       </w:r>
       <w:r>
         <w:rPr>
@@ -189,8 +618,58 @@
         <w:rPr>
           <w:rFonts w:ascii="Times New Roman" w:hAnsi="Times New Roman" w:cs="Times New Roman"/>
         </w:rPr>
-        <w:t>Create a new job and add details</w:t>
-      </w:r>
+        <w:t xml:space="preserve">Create a </w:t>
+      </w:r>
+      <w:proofErr w:type="spellStart"/>
+      <w:r>
+        <w:rPr>
+          <w:rFonts w:ascii="Times New Roman" w:hAnsi="Times New Roman" w:cs="Times New Roman"/>
+        </w:rPr>
+        <w:t>new</w:t>
+      </w:r>
+      <w:proofErr w:type="spellEnd"/>
+      <w:r>
+        <w:rPr>
+          <w:rFonts w:ascii="Times New Roman" w:hAnsi="Times New Roman" w:cs="Times New Roman"/>
+        </w:rPr>
+        <w:t xml:space="preserve"> </w:t>
+      </w:r>
+      <w:proofErr w:type="spellStart"/>
+      <w:r>
+        <w:rPr>
+          <w:rFonts w:ascii="Times New Roman" w:hAnsi="Times New Roman" w:cs="Times New Roman"/>
+        </w:rPr>
+        <w:t>job</w:t>
+      </w:r>
+      <w:proofErr w:type="spellEnd"/>
+      <w:r>
+        <w:rPr>
+          <w:rFonts w:ascii="Times New Roman" w:hAnsi="Times New Roman" w:cs="Times New Roman"/>
+        </w:rPr>
+        <w:t xml:space="preserve"> and </w:t>
+      </w:r>
+      <w:proofErr w:type="spellStart"/>
+      <w:r>
+        <w:rPr>
+          <w:rFonts w:ascii="Times New Roman" w:hAnsi="Times New Roman" w:cs="Times New Roman"/>
+        </w:rPr>
+        <w:t>add</w:t>
+      </w:r>
+      <w:proofErr w:type="spellEnd"/>
+      <w:r>
+        <w:rPr>
+          <w:rFonts w:ascii="Times New Roman" w:hAnsi="Times New Roman" w:cs="Times New Roman"/>
+        </w:rPr>
+        <w:t xml:space="preserve"> </w:t>
+      </w:r>
+      <w:proofErr w:type="spellStart"/>
+      <w:r>
+        <w:rPr>
+          <w:rFonts w:ascii="Times New Roman" w:hAnsi="Times New Roman" w:cs="Times New Roman"/>
+        </w:rPr>
+        <w:t>details</w:t>
+      </w:r>
+      <w:proofErr w:type="spellEnd"/>
     </w:p>
     <w:p>
       <w:pPr>
@@ -204,11 +683,159 @@
           <w:rFonts w:ascii="Times New Roman" w:hAnsi="Times New Roman" w:cs="Times New Roman"/>
         </w:rPr>
       </w:pPr>
-      <w:r>
-        <w:rPr>
-          <w:rFonts w:ascii="Times New Roman" w:hAnsi="Times New Roman" w:cs="Times New Roman"/>
-        </w:rPr>
-        <w:t xml:space="preserve">Step 7 : Build Environement klicken and Build -&gt;  add build step -&gt; Execute Windows batch command or Execute Shell  </w:t>
+      <w:proofErr w:type="spellStart"/>
+      <w:r>
+        <w:rPr>
+          <w:rFonts w:ascii="Times New Roman" w:hAnsi="Times New Roman" w:cs="Times New Roman"/>
+        </w:rPr>
+        <w:t>Step</w:t>
+      </w:r>
+      <w:proofErr w:type="spellEnd"/>
+      <w:r>
+        <w:rPr>
+          <w:rFonts w:ascii="Times New Roman" w:hAnsi="Times New Roman" w:cs="Times New Roman"/>
+        </w:rPr>
+        <w:t xml:space="preserve"> </w:t>
+      </w:r>
+      <w:proofErr w:type="gramStart"/>
+      <w:r>
+        <w:rPr>
+          <w:rFonts w:ascii="Times New Roman" w:hAnsi="Times New Roman" w:cs="Times New Roman"/>
+        </w:rPr>
+        <w:t>7 :</w:t>
+      </w:r>
+      <w:proofErr w:type="gramEnd"/>
+      <w:r>
+        <w:rPr>
+          <w:rFonts w:ascii="Times New Roman" w:hAnsi="Times New Roman" w:cs="Times New Roman"/>
+        </w:rPr>
+        <w:t xml:space="preserve"> </w:t>
+      </w:r>
+      <w:proofErr w:type="spellStart"/>
+      <w:r>
+        <w:rPr>
+          <w:rFonts w:ascii="Times New Roman" w:hAnsi="Times New Roman" w:cs="Times New Roman"/>
+        </w:rPr>
+        <w:t>Build</w:t>
+      </w:r>
+      <w:proofErr w:type="spellEnd"/>
+      <w:r>
+        <w:rPr>
+          <w:rFonts w:ascii="Times New Roman" w:hAnsi="Times New Roman" w:cs="Times New Roman"/>
+        </w:rPr>
+        <w:t xml:space="preserve"> </w:t>
+      </w:r>
+      <w:proofErr w:type="spellStart"/>
+      <w:r>
+        <w:rPr>
+          <w:rFonts w:ascii="Times New Roman" w:hAnsi="Times New Roman" w:cs="Times New Roman"/>
+        </w:rPr>
+        <w:t>Environement</w:t>
+      </w:r>
+      <w:proofErr w:type="spellEnd"/>
+      <w:r>
+        <w:rPr>
+          <w:rFonts w:ascii="Times New Roman" w:hAnsi="Times New Roman" w:cs="Times New Roman"/>
+        </w:rPr>
+        <w:t xml:space="preserve"> klicken and </w:t>
+      </w:r>
+      <w:proofErr w:type="spellStart"/>
+      <w:r>
+        <w:rPr>
+          <w:rFonts w:ascii="Times New Roman" w:hAnsi="Times New Roman" w:cs="Times New Roman"/>
+        </w:rPr>
+        <w:t>Build</w:t>
+      </w:r>
+      <w:proofErr w:type="spellEnd"/>
+      <w:r>
+        <w:rPr>
+          <w:rFonts w:ascii="Times New Roman" w:hAnsi="Times New Roman" w:cs="Times New Roman"/>
+        </w:rPr>
+        <w:t xml:space="preserve"> -&gt;  </w:t>
+      </w:r>
+      <w:proofErr w:type="spellStart"/>
+      <w:r>
+        <w:rPr>
+          <w:rFonts w:ascii="Times New Roman" w:hAnsi="Times New Roman" w:cs="Times New Roman"/>
+        </w:rPr>
+        <w:t>add</w:t>
+      </w:r>
+      <w:proofErr w:type="spellEnd"/>
+      <w:r>
+        <w:rPr>
+          <w:rFonts w:ascii="Times New Roman" w:hAnsi="Times New Roman" w:cs="Times New Roman"/>
+        </w:rPr>
+        <w:t xml:space="preserve"> </w:t>
+      </w:r>
+      <w:proofErr w:type="spellStart"/>
+      <w:r>
+        <w:rPr>
+          <w:rFonts w:ascii="Times New Roman" w:hAnsi="Times New Roman" w:cs="Times New Roman"/>
+        </w:rPr>
+        <w:t>build</w:t>
+      </w:r>
+      <w:proofErr w:type="spellEnd"/>
+      <w:r>
+        <w:rPr>
+          <w:rFonts w:ascii="Times New Roman" w:hAnsi="Times New Roman" w:cs="Times New Roman"/>
+        </w:rPr>
+        <w:t xml:space="preserve"> </w:t>
+      </w:r>
+      <w:proofErr w:type="spellStart"/>
+      <w:r>
+        <w:rPr>
+          <w:rFonts w:ascii="Times New Roman" w:hAnsi="Times New Roman" w:cs="Times New Roman"/>
+        </w:rPr>
+        <w:t>step</w:t>
+      </w:r>
+      <w:proofErr w:type="spellEnd"/>
+      <w:r>
+        <w:rPr>
+          <w:rFonts w:ascii="Times New Roman" w:hAnsi="Times New Roman" w:cs="Times New Roman"/>
+        </w:rPr>
+        <w:t xml:space="preserve"> -&gt; Execute Windows </w:t>
+      </w:r>
+      <w:proofErr w:type="spellStart"/>
+      <w:r>
+        <w:rPr>
+          <w:rFonts w:ascii="Times New Roman" w:hAnsi="Times New Roman" w:cs="Times New Roman"/>
+        </w:rPr>
+        <w:t>batch</w:t>
+      </w:r>
+      <w:proofErr w:type="spellEnd"/>
+      <w:r>
+        <w:rPr>
+          <w:rFonts w:ascii="Times New Roman" w:hAnsi="Times New Roman" w:cs="Times New Roman"/>
+        </w:rPr>
+        <w:t xml:space="preserve"> </w:t>
+      </w:r>
+      <w:proofErr w:type="spellStart"/>
+      <w:r>
+        <w:rPr>
+          <w:rFonts w:ascii="Times New Roman" w:hAnsi="Times New Roman" w:cs="Times New Roman"/>
+        </w:rPr>
+        <w:t>command</w:t>
+      </w:r>
+      <w:proofErr w:type="spellEnd"/>
+      <w:r>
+        <w:rPr>
+          <w:rFonts w:ascii="Times New Roman" w:hAnsi="Times New Roman" w:cs="Times New Roman"/>
+        </w:rPr>
+        <w:t xml:space="preserve"> </w:t>
+      </w:r>
+      <w:proofErr w:type="spellStart"/>
+      <w:r>
+        <w:rPr>
+          <w:rFonts w:ascii="Times New Roman" w:hAnsi="Times New Roman" w:cs="Times New Roman"/>
+        </w:rPr>
+        <w:t>or</w:t>
+      </w:r>
+      <w:proofErr w:type="spellEnd"/>
+      <w:r>
+        <w:rPr>
+          <w:rFonts w:ascii="Times New Roman" w:hAnsi="Times New Roman" w:cs="Times New Roman"/>
+        </w:rPr>
+        <w:t xml:space="preserve"> Execute Shell  </w:t>
       </w:r>
     </w:p>
     <w:p>
@@ -344,6 +971,7 @@
         <w:rPr>
           <w:noProof/>
         </w:rPr>
+        <w:lastRenderedPageBreak/>
         <w:drawing>
           <wp:inline distT="0" distB="0" distL="0" distR="0" wp14:anchorId="760724C4" wp14:editId="4759739C">
             <wp:extent cx="5296204" cy="3077195"/>
@@ -402,14 +1030,59 @@
           <w:bCs/>
         </w:rPr>
       </w:pPr>
-      <w:r>
-        <w:rPr>
-          <w:rFonts w:ascii="Times New Roman" w:hAnsi="Times New Roman" w:cs="Times New Roman"/>
-          <w:b/>
-          <w:bCs/>
-        </w:rPr>
-        <w:lastRenderedPageBreak/>
-        <w:t>How To setup API Monitors</w:t>
+      <w:proofErr w:type="spellStart"/>
+      <w:r>
+        <w:rPr>
+          <w:rFonts w:ascii="Times New Roman" w:hAnsi="Times New Roman" w:cs="Times New Roman"/>
+          <w:b/>
+          <w:bCs/>
+        </w:rPr>
+        <w:t>How</w:t>
+      </w:r>
+      <w:proofErr w:type="spellEnd"/>
+      <w:r>
+        <w:rPr>
+          <w:rFonts w:ascii="Times New Roman" w:hAnsi="Times New Roman" w:cs="Times New Roman"/>
+          <w:b/>
+          <w:bCs/>
+        </w:rPr>
+        <w:t xml:space="preserve"> </w:t>
+      </w:r>
+      <w:proofErr w:type="spellStart"/>
+      <w:r>
+        <w:rPr>
+          <w:rFonts w:ascii="Times New Roman" w:hAnsi="Times New Roman" w:cs="Times New Roman"/>
+          <w:b/>
+          <w:bCs/>
+        </w:rPr>
+        <w:t>To</w:t>
+      </w:r>
+      <w:proofErr w:type="spellEnd"/>
+      <w:r>
+        <w:rPr>
+          <w:rFonts w:ascii="Times New Roman" w:hAnsi="Times New Roman" w:cs="Times New Roman"/>
+          <w:b/>
+          <w:bCs/>
+        </w:rPr>
+        <w:t xml:space="preserve"> </w:t>
+      </w:r>
+      <w:proofErr w:type="spellStart"/>
+      <w:r>
+        <w:rPr>
+          <w:rFonts w:ascii="Times New Roman" w:hAnsi="Times New Roman" w:cs="Times New Roman"/>
+          <w:b/>
+          <w:bCs/>
+        </w:rPr>
+        <w:t>setup</w:t>
+      </w:r>
+      <w:proofErr w:type="spellEnd"/>
+      <w:r>
+        <w:rPr>
+          <w:rFonts w:ascii="Times New Roman" w:hAnsi="Times New Roman" w:cs="Times New Roman"/>
+          <w:b/>
+          <w:bCs/>
+        </w:rPr>
+        <w:t xml:space="preserve"> API Monitors</w:t>
       </w:r>
     </w:p>
     <w:p>
@@ -486,17 +1159,75 @@
           <w:rFonts w:ascii="Times New Roman" w:hAnsi="Times New Roman" w:cs="Times New Roman"/>
         </w:rPr>
       </w:pPr>
-      <w:r>
-        <w:rPr>
-          <w:rFonts w:ascii="Times New Roman" w:hAnsi="Times New Roman" w:cs="Times New Roman"/>
-        </w:rPr>
-        <w:t>Step 1</w:t>
-      </w:r>
-      <w:r>
-        <w:rPr>
-          <w:rFonts w:ascii="Times New Roman" w:hAnsi="Times New Roman" w:cs="Times New Roman"/>
-        </w:rPr>
-        <w:t>: Open SoaPUI -&gt; Right click on Project an Select -  Montor APIS</w:t>
+      <w:proofErr w:type="spellStart"/>
+      <w:r>
+        <w:rPr>
+          <w:rFonts w:ascii="Times New Roman" w:hAnsi="Times New Roman" w:cs="Times New Roman"/>
+        </w:rPr>
+        <w:t>Step</w:t>
+      </w:r>
+      <w:proofErr w:type="spellEnd"/>
+      <w:r>
+        <w:rPr>
+          <w:rFonts w:ascii="Times New Roman" w:hAnsi="Times New Roman" w:cs="Times New Roman"/>
+        </w:rPr>
+        <w:t xml:space="preserve"> 1</w:t>
+      </w:r>
+      <w:r>
+        <w:rPr>
+          <w:rFonts w:ascii="Times New Roman" w:hAnsi="Times New Roman" w:cs="Times New Roman"/>
+        </w:rPr>
+        <w:t xml:space="preserve">: Open </w:t>
+      </w:r>
+      <w:proofErr w:type="spellStart"/>
+      <w:r>
+        <w:rPr>
+          <w:rFonts w:ascii="Times New Roman" w:hAnsi="Times New Roman" w:cs="Times New Roman"/>
+        </w:rPr>
+        <w:t>SoaPUI</w:t>
+      </w:r>
+      <w:proofErr w:type="spellEnd"/>
+      <w:r>
+        <w:rPr>
+          <w:rFonts w:ascii="Times New Roman" w:hAnsi="Times New Roman" w:cs="Times New Roman"/>
+        </w:rPr>
+        <w:t xml:space="preserve"> -&gt; Right </w:t>
+      </w:r>
+      <w:proofErr w:type="spellStart"/>
+      <w:r>
+        <w:rPr>
+          <w:rFonts w:ascii="Times New Roman" w:hAnsi="Times New Roman" w:cs="Times New Roman"/>
+        </w:rPr>
+        <w:t>click</w:t>
+      </w:r>
+      <w:proofErr w:type="spellEnd"/>
+      <w:r>
+        <w:rPr>
+          <w:rFonts w:ascii="Times New Roman" w:hAnsi="Times New Roman" w:cs="Times New Roman"/>
+        </w:rPr>
+        <w:t xml:space="preserve"> on Project an Select </w:t>
+      </w:r>
+      <w:proofErr w:type="gramStart"/>
+      <w:r>
+        <w:rPr>
+          <w:rFonts w:ascii="Times New Roman" w:hAnsi="Times New Roman" w:cs="Times New Roman"/>
+        </w:rPr>
+        <w:t xml:space="preserve">-  </w:t>
+      </w:r>
+      <w:proofErr w:type="spellStart"/>
+      <w:r>
+        <w:rPr>
+          <w:rFonts w:ascii="Times New Roman" w:hAnsi="Times New Roman" w:cs="Times New Roman"/>
+        </w:rPr>
+        <w:t>Montor</w:t>
+      </w:r>
+      <w:proofErr w:type="spellEnd"/>
+      <w:proofErr w:type="gramEnd"/>
+      <w:r>
+        <w:rPr>
+          <w:rFonts w:ascii="Times New Roman" w:hAnsi="Times New Roman" w:cs="Times New Roman"/>
+        </w:rPr>
+        <w:t xml:space="preserve"> APIS</w:t>
       </w:r>
     </w:p>
     <w:p>
@@ -515,7 +1246,77 @@
         <w:rPr>
           <w:rFonts w:ascii="Times New Roman" w:hAnsi="Times New Roman" w:cs="Times New Roman"/>
         </w:rPr>
-        <w:t>Step2 : Connect to AlertSite (SignUp | SignIn)</w:t>
+        <w:t>Step</w:t>
+      </w:r>
+      <w:proofErr w:type="gramStart"/>
+      <w:r>
+        <w:rPr>
+          <w:rFonts w:ascii="Times New Roman" w:hAnsi="Times New Roman" w:cs="Times New Roman"/>
+        </w:rPr>
+        <w:t>2 :</w:t>
+      </w:r>
+      <w:proofErr w:type="gramEnd"/>
+      <w:r>
+        <w:rPr>
+          <w:rFonts w:ascii="Times New Roman" w:hAnsi="Times New Roman" w:cs="Times New Roman"/>
+        </w:rPr>
+        <w:t xml:space="preserve"> Connect </w:t>
+      </w:r>
+      <w:proofErr w:type="spellStart"/>
+      <w:r>
+        <w:rPr>
+          <w:rFonts w:ascii="Times New Roman" w:hAnsi="Times New Roman" w:cs="Times New Roman"/>
+        </w:rPr>
+        <w:t>to</w:t>
+      </w:r>
+      <w:proofErr w:type="spellEnd"/>
+      <w:r>
+        <w:rPr>
+          <w:rFonts w:ascii="Times New Roman" w:hAnsi="Times New Roman" w:cs="Times New Roman"/>
+        </w:rPr>
+        <w:t xml:space="preserve"> </w:t>
+      </w:r>
+      <w:proofErr w:type="spellStart"/>
+      <w:r>
+        <w:rPr>
+          <w:rFonts w:ascii="Times New Roman" w:hAnsi="Times New Roman" w:cs="Times New Roman"/>
+        </w:rPr>
+        <w:t>AlertSite</w:t>
+      </w:r>
+      <w:proofErr w:type="spellEnd"/>
+      <w:r>
+        <w:rPr>
+          <w:rFonts w:ascii="Times New Roman" w:hAnsi="Times New Roman" w:cs="Times New Roman"/>
+        </w:rPr>
+        <w:t xml:space="preserve"> (</w:t>
+      </w:r>
+      <w:proofErr w:type="spellStart"/>
+      <w:r>
+        <w:rPr>
+          <w:rFonts w:ascii="Times New Roman" w:hAnsi="Times New Roman" w:cs="Times New Roman"/>
+        </w:rPr>
+        <w:t>SignUp</w:t>
+      </w:r>
+      <w:proofErr w:type="spellEnd"/>
+      <w:r>
+        <w:rPr>
+          <w:rFonts w:ascii="Times New Roman" w:hAnsi="Times New Roman" w:cs="Times New Roman"/>
+        </w:rPr>
+        <w:t xml:space="preserve"> | </w:t>
+      </w:r>
+      <w:proofErr w:type="spellStart"/>
+      <w:r>
+        <w:rPr>
+          <w:rFonts w:ascii="Times New Roman" w:hAnsi="Times New Roman" w:cs="Times New Roman"/>
+        </w:rPr>
+        <w:t>SignIn</w:t>
+      </w:r>
+      <w:proofErr w:type="spellEnd"/>
+      <w:r>
+        <w:rPr>
+          <w:rFonts w:ascii="Times New Roman" w:hAnsi="Times New Roman" w:cs="Times New Roman"/>
+        </w:rPr>
+        <w:t>)</w:t>
       </w:r>
     </w:p>
     <w:p>
@@ -530,11 +1331,27 @@
           <w:rFonts w:ascii="Times New Roman" w:hAnsi="Times New Roman" w:cs="Times New Roman"/>
         </w:rPr>
       </w:pPr>
-      <w:r>
-        <w:rPr>
-          <w:rFonts w:ascii="Times New Roman" w:hAnsi="Times New Roman" w:cs="Times New Roman"/>
-        </w:rPr>
-        <w:t>Step  3: Add Monitor</w:t>
+      <w:proofErr w:type="spellStart"/>
+      <w:proofErr w:type="gramStart"/>
+      <w:r>
+        <w:rPr>
+          <w:rFonts w:ascii="Times New Roman" w:hAnsi="Times New Roman" w:cs="Times New Roman"/>
+        </w:rPr>
+        <w:t>Step</w:t>
+      </w:r>
+      <w:proofErr w:type="spellEnd"/>
+      <w:r>
+        <w:rPr>
+          <w:rFonts w:ascii="Times New Roman" w:hAnsi="Times New Roman" w:cs="Times New Roman"/>
+        </w:rPr>
+        <w:t xml:space="preserve">  3</w:t>
+      </w:r>
+      <w:proofErr w:type="gramEnd"/>
+      <w:r>
+        <w:rPr>
+          <w:rFonts w:ascii="Times New Roman" w:hAnsi="Times New Roman" w:cs="Times New Roman"/>
+        </w:rPr>
+        <w:t>: Add Monitor</w:t>
       </w:r>
     </w:p>
     <w:p>
@@ -549,18 +1366,56 @@
           <w:rFonts w:ascii="Times New Roman" w:hAnsi="Times New Roman" w:cs="Times New Roman"/>
         </w:rPr>
       </w:pPr>
-      <w:r>
-        <w:rPr>
-          <w:rFonts w:ascii="Times New Roman" w:hAnsi="Times New Roman" w:cs="Times New Roman"/>
-        </w:rPr>
-        <w:t xml:space="preserve">Step 4: </w:t>
-      </w:r>
-      <w:r>
-        <w:rPr>
-          <w:rFonts w:ascii="Times New Roman" w:hAnsi="Times New Roman" w:cs="Times New Roman"/>
-        </w:rPr>
-        <w:t>API Status click and wait</w:t>
-      </w:r>
+      <w:proofErr w:type="spellStart"/>
+      <w:r>
+        <w:rPr>
+          <w:rFonts w:ascii="Times New Roman" w:hAnsi="Times New Roman" w:cs="Times New Roman"/>
+        </w:rPr>
+        <w:t>Step</w:t>
+      </w:r>
+      <w:proofErr w:type="spellEnd"/>
+      <w:r>
+        <w:rPr>
+          <w:rFonts w:ascii="Times New Roman" w:hAnsi="Times New Roman" w:cs="Times New Roman"/>
+        </w:rPr>
+        <w:t xml:space="preserve"> 4: </w:t>
+      </w:r>
+      <w:proofErr w:type="gramStart"/>
+      <w:r>
+        <w:rPr>
+          <w:rFonts w:ascii="Times New Roman" w:hAnsi="Times New Roman" w:cs="Times New Roman"/>
+        </w:rPr>
+        <w:t>API Status</w:t>
+      </w:r>
+      <w:proofErr w:type="gramEnd"/>
+      <w:r>
+        <w:rPr>
+          <w:rFonts w:ascii="Times New Roman" w:hAnsi="Times New Roman" w:cs="Times New Roman"/>
+        </w:rPr>
+        <w:t xml:space="preserve"> </w:t>
+      </w:r>
+      <w:proofErr w:type="spellStart"/>
+      <w:r>
+        <w:rPr>
+          <w:rFonts w:ascii="Times New Roman" w:hAnsi="Times New Roman" w:cs="Times New Roman"/>
+        </w:rPr>
+        <w:t>click</w:t>
+      </w:r>
+      <w:proofErr w:type="spellEnd"/>
+      <w:r>
+        <w:rPr>
+          <w:rFonts w:ascii="Times New Roman" w:hAnsi="Times New Roman" w:cs="Times New Roman"/>
+        </w:rPr>
+        <w:t xml:space="preserve"> and </w:t>
+      </w:r>
+      <w:proofErr w:type="spellStart"/>
+      <w:r>
+        <w:rPr>
+          <w:rFonts w:ascii="Times New Roman" w:hAnsi="Times New Roman" w:cs="Times New Roman"/>
+        </w:rPr>
+        <w:t>wait</w:t>
+      </w:r>
+      <w:proofErr w:type="spellEnd"/>
     </w:p>
     <w:p>
       <w:pPr>
@@ -645,14 +1500,106 @@
           <w:bCs/>
         </w:rPr>
       </w:pPr>
-      <w:r>
-        <w:rPr>
-          <w:rFonts w:ascii="Times New Roman" w:hAnsi="Times New Roman" w:cs="Times New Roman"/>
-          <w:b/>
-          <w:bCs/>
-        </w:rPr>
-        <w:t>How To add Soapui Project to Git</w:t>
-      </w:r>
+      <w:proofErr w:type="spellStart"/>
+      <w:r>
+        <w:rPr>
+          <w:rFonts w:ascii="Times New Roman" w:hAnsi="Times New Roman" w:cs="Times New Roman"/>
+          <w:b/>
+          <w:bCs/>
+        </w:rPr>
+        <w:t>How</w:t>
+      </w:r>
+      <w:proofErr w:type="spellEnd"/>
+      <w:r>
+        <w:rPr>
+          <w:rFonts w:ascii="Times New Roman" w:hAnsi="Times New Roman" w:cs="Times New Roman"/>
+          <w:b/>
+          <w:bCs/>
+        </w:rPr>
+        <w:t xml:space="preserve"> </w:t>
+      </w:r>
+      <w:proofErr w:type="spellStart"/>
+      <w:r>
+        <w:rPr>
+          <w:rFonts w:ascii="Times New Roman" w:hAnsi="Times New Roman" w:cs="Times New Roman"/>
+          <w:b/>
+          <w:bCs/>
+        </w:rPr>
+        <w:t>To</w:t>
+      </w:r>
+      <w:proofErr w:type="spellEnd"/>
+      <w:r>
+        <w:rPr>
+          <w:rFonts w:ascii="Times New Roman" w:hAnsi="Times New Roman" w:cs="Times New Roman"/>
+          <w:b/>
+          <w:bCs/>
+        </w:rPr>
+        <w:t xml:space="preserve"> </w:t>
+      </w:r>
+      <w:proofErr w:type="spellStart"/>
+      <w:r>
+        <w:rPr>
+          <w:rFonts w:ascii="Times New Roman" w:hAnsi="Times New Roman" w:cs="Times New Roman"/>
+          <w:b/>
+          <w:bCs/>
+        </w:rPr>
+        <w:t>add</w:t>
+      </w:r>
+      <w:proofErr w:type="spellEnd"/>
+      <w:r>
+        <w:rPr>
+          <w:rFonts w:ascii="Times New Roman" w:hAnsi="Times New Roman" w:cs="Times New Roman"/>
+          <w:b/>
+          <w:bCs/>
+        </w:rPr>
+        <w:t xml:space="preserve"> </w:t>
+      </w:r>
+      <w:proofErr w:type="spellStart"/>
+      <w:r>
+        <w:rPr>
+          <w:rFonts w:ascii="Times New Roman" w:hAnsi="Times New Roman" w:cs="Times New Roman"/>
+          <w:b/>
+          <w:bCs/>
+        </w:rPr>
+        <w:t>Soapui</w:t>
+      </w:r>
+      <w:proofErr w:type="spellEnd"/>
+      <w:r>
+        <w:rPr>
+          <w:rFonts w:ascii="Times New Roman" w:hAnsi="Times New Roman" w:cs="Times New Roman"/>
+          <w:b/>
+          <w:bCs/>
+        </w:rPr>
+        <w:t xml:space="preserve"> Project </w:t>
+      </w:r>
+      <w:proofErr w:type="spellStart"/>
+      <w:r>
+        <w:rPr>
+          <w:rFonts w:ascii="Times New Roman" w:hAnsi="Times New Roman" w:cs="Times New Roman"/>
+          <w:b/>
+          <w:bCs/>
+        </w:rPr>
+        <w:t>to</w:t>
+      </w:r>
+      <w:proofErr w:type="spellEnd"/>
+      <w:r>
+        <w:rPr>
+          <w:rFonts w:ascii="Times New Roman" w:hAnsi="Times New Roman" w:cs="Times New Roman"/>
+          <w:b/>
+          <w:bCs/>
+        </w:rPr>
+        <w:t xml:space="preserve"> </w:t>
+      </w:r>
+      <w:proofErr w:type="spellStart"/>
+      <w:r>
+        <w:rPr>
+          <w:rFonts w:ascii="Times New Roman" w:hAnsi="Times New Roman" w:cs="Times New Roman"/>
+          <w:b/>
+          <w:bCs/>
+        </w:rPr>
+        <w:t>Git</w:t>
+      </w:r>
+      <w:proofErr w:type="spellEnd"/>
     </w:p>
     <w:p>
       <w:pPr>
@@ -675,12 +1622,42 @@
           <w:rFonts w:ascii="Times New Roman" w:hAnsi="Times New Roman" w:cs="Times New Roman"/>
         </w:rPr>
       </w:pPr>
-      <w:r>
-        <w:rPr>
-          <w:rFonts w:ascii="Times New Roman" w:hAnsi="Times New Roman" w:cs="Times New Roman"/>
-        </w:rPr>
-        <w:t>Step 1: Download and install Git</w:t>
-      </w:r>
+      <w:proofErr w:type="spellStart"/>
+      <w:r>
+        <w:rPr>
+          <w:rFonts w:ascii="Times New Roman" w:hAnsi="Times New Roman" w:cs="Times New Roman"/>
+        </w:rPr>
+        <w:t>Step</w:t>
+      </w:r>
+      <w:proofErr w:type="spellEnd"/>
+      <w:r>
+        <w:rPr>
+          <w:rFonts w:ascii="Times New Roman" w:hAnsi="Times New Roman" w:cs="Times New Roman"/>
+        </w:rPr>
+        <w:t xml:space="preserve"> 1: Download and </w:t>
+      </w:r>
+      <w:proofErr w:type="spellStart"/>
+      <w:r>
+        <w:rPr>
+          <w:rFonts w:ascii="Times New Roman" w:hAnsi="Times New Roman" w:cs="Times New Roman"/>
+        </w:rPr>
+        <w:t>install</w:t>
+      </w:r>
+      <w:proofErr w:type="spellEnd"/>
+      <w:r>
+        <w:rPr>
+          <w:rFonts w:ascii="Times New Roman" w:hAnsi="Times New Roman" w:cs="Times New Roman"/>
+        </w:rPr>
+        <w:t xml:space="preserve"> </w:t>
+      </w:r>
+      <w:proofErr w:type="spellStart"/>
+      <w:r>
+        <w:rPr>
+          <w:rFonts w:ascii="Times New Roman" w:hAnsi="Times New Roman" w:cs="Times New Roman"/>
+        </w:rPr>
+        <w:t>Git</w:t>
+      </w:r>
+      <w:proofErr w:type="spellEnd"/>
     </w:p>
     <w:p>
       <w:pPr>
@@ -694,18 +1671,34 @@
           <w:rFonts w:ascii="Times New Roman" w:hAnsi="Times New Roman" w:cs="Times New Roman"/>
         </w:rPr>
       </w:pPr>
-      <w:r>
-        <w:rPr>
-          <w:rFonts w:ascii="Times New Roman" w:hAnsi="Times New Roman" w:cs="Times New Roman"/>
-        </w:rPr>
-        <w:t xml:space="preserve">Step 2: </w:t>
-      </w:r>
-      <w:r>
-        <w:rPr>
-          <w:rFonts w:ascii="Times New Roman" w:hAnsi="Times New Roman" w:cs="Times New Roman"/>
-        </w:rPr>
-        <w:t>Create GitHub account</w:t>
-      </w:r>
+      <w:proofErr w:type="spellStart"/>
+      <w:r>
+        <w:rPr>
+          <w:rFonts w:ascii="Times New Roman" w:hAnsi="Times New Roman" w:cs="Times New Roman"/>
+        </w:rPr>
+        <w:t>Step</w:t>
+      </w:r>
+      <w:proofErr w:type="spellEnd"/>
+      <w:r>
+        <w:rPr>
+          <w:rFonts w:ascii="Times New Roman" w:hAnsi="Times New Roman" w:cs="Times New Roman"/>
+        </w:rPr>
+        <w:t xml:space="preserve"> 2: </w:t>
+      </w:r>
+      <w:r>
+        <w:rPr>
+          <w:rFonts w:ascii="Times New Roman" w:hAnsi="Times New Roman" w:cs="Times New Roman"/>
+        </w:rPr>
+        <w:t xml:space="preserve">Create GitHub </w:t>
+      </w:r>
+      <w:proofErr w:type="spellStart"/>
+      <w:r>
+        <w:rPr>
+          <w:rFonts w:ascii="Times New Roman" w:hAnsi="Times New Roman" w:cs="Times New Roman"/>
+        </w:rPr>
+        <w:t>account</w:t>
+      </w:r>
+      <w:proofErr w:type="spellEnd"/>
     </w:p>
     <w:p>
       <w:pPr>
@@ -719,18 +1712,62 @@
           <w:rFonts w:ascii="Times New Roman" w:hAnsi="Times New Roman" w:cs="Times New Roman"/>
         </w:rPr>
       </w:pPr>
-      <w:r>
-        <w:rPr>
-          <w:rFonts w:ascii="Times New Roman" w:hAnsi="Times New Roman" w:cs="Times New Roman"/>
-        </w:rPr>
-        <w:t xml:space="preserve">Step 3: </w:t>
-      </w:r>
-      <w:r>
-        <w:rPr>
-          <w:rFonts w:ascii="Times New Roman" w:hAnsi="Times New Roman" w:cs="Times New Roman"/>
-        </w:rPr>
-        <w:t>Add Soapui Project to Git</w:t>
-      </w:r>
+      <w:proofErr w:type="spellStart"/>
+      <w:r>
+        <w:rPr>
+          <w:rFonts w:ascii="Times New Roman" w:hAnsi="Times New Roman" w:cs="Times New Roman"/>
+        </w:rPr>
+        <w:t>Step</w:t>
+      </w:r>
+      <w:proofErr w:type="spellEnd"/>
+      <w:r>
+        <w:rPr>
+          <w:rFonts w:ascii="Times New Roman" w:hAnsi="Times New Roman" w:cs="Times New Roman"/>
+        </w:rPr>
+        <w:t xml:space="preserve"> 3: </w:t>
+      </w:r>
+      <w:r>
+        <w:rPr>
+          <w:rFonts w:ascii="Times New Roman" w:hAnsi="Times New Roman" w:cs="Times New Roman"/>
+        </w:rPr>
+        <w:t xml:space="preserve">Add </w:t>
+      </w:r>
+      <w:proofErr w:type="spellStart"/>
+      <w:r>
+        <w:rPr>
+          <w:rFonts w:ascii="Times New Roman" w:hAnsi="Times New Roman" w:cs="Times New Roman"/>
+        </w:rPr>
+        <w:t>Soapui</w:t>
+      </w:r>
+      <w:proofErr w:type="spellEnd"/>
+      <w:r>
+        <w:rPr>
+          <w:rFonts w:ascii="Times New Roman" w:hAnsi="Times New Roman" w:cs="Times New Roman"/>
+        </w:rPr>
+        <w:t xml:space="preserve"> Project </w:t>
+      </w:r>
+      <w:proofErr w:type="spellStart"/>
+      <w:r>
+        <w:rPr>
+          <w:rFonts w:ascii="Times New Roman" w:hAnsi="Times New Roman" w:cs="Times New Roman"/>
+        </w:rPr>
+        <w:t>to</w:t>
+      </w:r>
+      <w:proofErr w:type="spellEnd"/>
+      <w:r>
+        <w:rPr>
+          <w:rFonts w:ascii="Times New Roman" w:hAnsi="Times New Roman" w:cs="Times New Roman"/>
+        </w:rPr>
+        <w:t xml:space="preserve"> </w:t>
+      </w:r>
+      <w:proofErr w:type="spellStart"/>
+      <w:r>
+        <w:rPr>
+          <w:rFonts w:ascii="Times New Roman" w:hAnsi="Times New Roman" w:cs="Times New Roman"/>
+        </w:rPr>
+        <w:t>Git</w:t>
+      </w:r>
+      <w:proofErr w:type="spellEnd"/>
     </w:p>
     <w:p>
       <w:pPr>
@@ -741,11 +1778,19 @@
           <w:rFonts w:ascii="Times New Roman" w:hAnsi="Times New Roman" w:cs="Times New Roman"/>
         </w:rPr>
       </w:pPr>
-      <w:r>
-        <w:rPr>
-          <w:rFonts w:ascii="Times New Roman" w:hAnsi="Times New Roman" w:cs="Times New Roman"/>
-        </w:rPr>
-        <w:t>GoTo Command Prompt</w:t>
+      <w:proofErr w:type="spellStart"/>
+      <w:r>
+        <w:rPr>
+          <w:rFonts w:ascii="Times New Roman" w:hAnsi="Times New Roman" w:cs="Times New Roman"/>
+        </w:rPr>
+        <w:t>GoTo</w:t>
+      </w:r>
+      <w:proofErr w:type="spellEnd"/>
+      <w:r>
+        <w:rPr>
+          <w:rFonts w:ascii="Times New Roman" w:hAnsi="Times New Roman" w:cs="Times New Roman"/>
+        </w:rPr>
+        <w:t xml:space="preserve"> Command Prompt</w:t>
       </w:r>
     </w:p>
     <w:p>
@@ -757,11 +1802,61 @@
           <w:rFonts w:ascii="Times New Roman" w:hAnsi="Times New Roman" w:cs="Times New Roman"/>
         </w:rPr>
       </w:pPr>
-      <w:r>
-        <w:rPr>
-          <w:rFonts w:ascii="Times New Roman" w:hAnsi="Times New Roman" w:cs="Times New Roman"/>
-        </w:rPr>
-        <w:t>GoTo location of SoapUi Project</w:t>
+      <w:proofErr w:type="spellStart"/>
+      <w:r>
+        <w:rPr>
+          <w:rFonts w:ascii="Times New Roman" w:hAnsi="Times New Roman" w:cs="Times New Roman"/>
+        </w:rPr>
+        <w:t>GoTo</w:t>
+      </w:r>
+      <w:proofErr w:type="spellEnd"/>
+      <w:r>
+        <w:rPr>
+          <w:rFonts w:ascii="Times New Roman" w:hAnsi="Times New Roman" w:cs="Times New Roman"/>
+        </w:rPr>
+        <w:t xml:space="preserve"> </w:t>
+      </w:r>
+      <w:proofErr w:type="spellStart"/>
+      <w:r>
+        <w:rPr>
+          <w:rFonts w:ascii="Times New Roman" w:hAnsi="Times New Roman" w:cs="Times New Roman"/>
+        </w:rPr>
+        <w:t>location</w:t>
+      </w:r>
+      <w:proofErr w:type="spellEnd"/>
+      <w:r>
+        <w:rPr>
+          <w:rFonts w:ascii="Times New Roman" w:hAnsi="Times New Roman" w:cs="Times New Roman"/>
+        </w:rPr>
+        <w:t xml:space="preserve"> </w:t>
+      </w:r>
+      <w:proofErr w:type="spellStart"/>
+      <w:r>
+        <w:rPr>
+          <w:rFonts w:ascii="Times New Roman" w:hAnsi="Times New Roman" w:cs="Times New Roman"/>
+        </w:rPr>
+        <w:t>of</w:t>
+      </w:r>
+      <w:proofErr w:type="spellEnd"/>
+      <w:r>
+        <w:rPr>
+          <w:rFonts w:ascii="Times New Roman" w:hAnsi="Times New Roman" w:cs="Times New Roman"/>
+        </w:rPr>
+        <w:t xml:space="preserve"> </w:t>
+      </w:r>
+      <w:proofErr w:type="spellStart"/>
+      <w:r>
+        <w:rPr>
+          <w:rFonts w:ascii="Times New Roman" w:hAnsi="Times New Roman" w:cs="Times New Roman"/>
+        </w:rPr>
+        <w:t>SoapUi</w:t>
+      </w:r>
+      <w:proofErr w:type="spellEnd"/>
+      <w:r>
+        <w:rPr>
+          <w:rFonts w:ascii="Times New Roman" w:hAnsi="Times New Roman" w:cs="Times New Roman"/>
+        </w:rPr>
+        <w:t xml:space="preserve"> Project</w:t>
       </w:r>
     </w:p>
     <w:p>
@@ -773,11 +1868,33 @@
           <w:rFonts w:ascii="Times New Roman" w:hAnsi="Times New Roman" w:cs="Times New Roman"/>
         </w:rPr>
       </w:pPr>
-      <w:r>
-        <w:rPr>
-          <w:rFonts w:ascii="Times New Roman" w:hAnsi="Times New Roman" w:cs="Times New Roman"/>
-        </w:rPr>
-        <w:t>Git init (Enter)</w:t>
+      <w:proofErr w:type="spellStart"/>
+      <w:r>
+        <w:rPr>
+          <w:rFonts w:ascii="Times New Roman" w:hAnsi="Times New Roman" w:cs="Times New Roman"/>
+        </w:rPr>
+        <w:t>Git</w:t>
+      </w:r>
+      <w:proofErr w:type="spellEnd"/>
+      <w:r>
+        <w:rPr>
+          <w:rFonts w:ascii="Times New Roman" w:hAnsi="Times New Roman" w:cs="Times New Roman"/>
+        </w:rPr>
+        <w:t xml:space="preserve"> </w:t>
+      </w:r>
+      <w:proofErr w:type="spellStart"/>
+      <w:r>
+        <w:rPr>
+          <w:rFonts w:ascii="Times New Roman" w:hAnsi="Times New Roman" w:cs="Times New Roman"/>
+        </w:rPr>
+        <w:t>init</w:t>
+      </w:r>
+      <w:proofErr w:type="spellEnd"/>
+      <w:r>
+        <w:rPr>
+          <w:rFonts w:ascii="Times New Roman" w:hAnsi="Times New Roman" w:cs="Times New Roman"/>
+        </w:rPr>
+        <w:t xml:space="preserve"> (Enter)</w:t>
       </w:r>
     </w:p>
     <w:p>
@@ -789,11 +1906,33 @@
           <w:rFonts w:ascii="Times New Roman" w:hAnsi="Times New Roman" w:cs="Times New Roman"/>
         </w:rPr>
       </w:pPr>
-      <w:r>
-        <w:rPr>
-          <w:rFonts w:ascii="Times New Roman" w:hAnsi="Times New Roman" w:cs="Times New Roman"/>
-        </w:rPr>
-        <w:t>Git status (Enter)</w:t>
+      <w:proofErr w:type="spellStart"/>
+      <w:r>
+        <w:rPr>
+          <w:rFonts w:ascii="Times New Roman" w:hAnsi="Times New Roman" w:cs="Times New Roman"/>
+        </w:rPr>
+        <w:t>Git</w:t>
+      </w:r>
+      <w:proofErr w:type="spellEnd"/>
+      <w:r>
+        <w:rPr>
+          <w:rFonts w:ascii="Times New Roman" w:hAnsi="Times New Roman" w:cs="Times New Roman"/>
+        </w:rPr>
+        <w:t xml:space="preserve"> </w:t>
+      </w:r>
+      <w:proofErr w:type="spellStart"/>
+      <w:r>
+        <w:rPr>
+          <w:rFonts w:ascii="Times New Roman" w:hAnsi="Times New Roman" w:cs="Times New Roman"/>
+        </w:rPr>
+        <w:t>status</w:t>
+      </w:r>
+      <w:proofErr w:type="spellEnd"/>
+      <w:r>
+        <w:rPr>
+          <w:rFonts w:ascii="Times New Roman" w:hAnsi="Times New Roman" w:cs="Times New Roman"/>
+        </w:rPr>
+        <w:t xml:space="preserve"> (Enter)</w:t>
       </w:r>
     </w:p>
     <w:p>
@@ -805,11 +1944,111 @@
           <w:rFonts w:ascii="Times New Roman" w:hAnsi="Times New Roman" w:cs="Times New Roman"/>
         </w:rPr>
       </w:pPr>
-      <w:r>
-        <w:rPr>
-          <w:rFonts w:ascii="Times New Roman" w:hAnsi="Times New Roman" w:cs="Times New Roman"/>
-        </w:rPr>
-        <w:t>Git add ProjectName or Git add . (all Project choice)</w:t>
+      <w:proofErr w:type="spellStart"/>
+      <w:r>
+        <w:rPr>
+          <w:rFonts w:ascii="Times New Roman" w:hAnsi="Times New Roman" w:cs="Times New Roman"/>
+        </w:rPr>
+        <w:t>Git</w:t>
+      </w:r>
+      <w:proofErr w:type="spellEnd"/>
+      <w:r>
+        <w:rPr>
+          <w:rFonts w:ascii="Times New Roman" w:hAnsi="Times New Roman" w:cs="Times New Roman"/>
+        </w:rPr>
+        <w:t xml:space="preserve"> </w:t>
+      </w:r>
+      <w:proofErr w:type="spellStart"/>
+      <w:r>
+        <w:rPr>
+          <w:rFonts w:ascii="Times New Roman" w:hAnsi="Times New Roman" w:cs="Times New Roman"/>
+        </w:rPr>
+        <w:t>add</w:t>
+      </w:r>
+      <w:proofErr w:type="spellEnd"/>
+      <w:r>
+        <w:rPr>
+          <w:rFonts w:ascii="Times New Roman" w:hAnsi="Times New Roman" w:cs="Times New Roman"/>
+        </w:rPr>
+        <w:t xml:space="preserve"> </w:t>
+      </w:r>
+      <w:proofErr w:type="spellStart"/>
+      <w:r>
+        <w:rPr>
+          <w:rFonts w:ascii="Times New Roman" w:hAnsi="Times New Roman" w:cs="Times New Roman"/>
+        </w:rPr>
+        <w:t>ProjectName</w:t>
+      </w:r>
+      <w:proofErr w:type="spellEnd"/>
+      <w:r>
+        <w:rPr>
+          <w:rFonts w:ascii="Times New Roman" w:hAnsi="Times New Roman" w:cs="Times New Roman"/>
+        </w:rPr>
+        <w:t xml:space="preserve"> </w:t>
+      </w:r>
+      <w:proofErr w:type="spellStart"/>
+      <w:r>
+        <w:rPr>
+          <w:rFonts w:ascii="Times New Roman" w:hAnsi="Times New Roman" w:cs="Times New Roman"/>
+        </w:rPr>
+        <w:t>or</w:t>
+      </w:r>
+      <w:proofErr w:type="spellEnd"/>
+      <w:r>
+        <w:rPr>
+          <w:rFonts w:ascii="Times New Roman" w:hAnsi="Times New Roman" w:cs="Times New Roman"/>
+        </w:rPr>
+        <w:t xml:space="preserve"> </w:t>
+      </w:r>
+      <w:proofErr w:type="spellStart"/>
+      <w:r>
+        <w:rPr>
+          <w:rFonts w:ascii="Times New Roman" w:hAnsi="Times New Roman" w:cs="Times New Roman"/>
+        </w:rPr>
+        <w:t>Git</w:t>
+      </w:r>
+      <w:proofErr w:type="spellEnd"/>
+      <w:r>
+        <w:rPr>
+          <w:rFonts w:ascii="Times New Roman" w:hAnsi="Times New Roman" w:cs="Times New Roman"/>
+        </w:rPr>
+        <w:t xml:space="preserve"> </w:t>
+      </w:r>
+      <w:proofErr w:type="spellStart"/>
+      <w:proofErr w:type="gramStart"/>
+      <w:r>
+        <w:rPr>
+          <w:rFonts w:ascii="Times New Roman" w:hAnsi="Times New Roman" w:cs="Times New Roman"/>
+        </w:rPr>
+        <w:t>add</w:t>
+      </w:r>
+      <w:proofErr w:type="spellEnd"/>
+      <w:r>
+        <w:rPr>
+          <w:rFonts w:ascii="Times New Roman" w:hAnsi="Times New Roman" w:cs="Times New Roman"/>
+        </w:rPr>
+        <w:t xml:space="preserve"> .</w:t>
+      </w:r>
+      <w:proofErr w:type="gramEnd"/>
+      <w:r>
+        <w:rPr>
+          <w:rFonts w:ascii="Times New Roman" w:hAnsi="Times New Roman" w:cs="Times New Roman"/>
+        </w:rPr>
+        <w:t xml:space="preserve"> (all Project </w:t>
+      </w:r>
+      <w:proofErr w:type="spellStart"/>
+      <w:r>
+        <w:rPr>
+          <w:rFonts w:ascii="Times New Roman" w:hAnsi="Times New Roman" w:cs="Times New Roman"/>
+        </w:rPr>
+        <w:t>choice</w:t>
+      </w:r>
+      <w:proofErr w:type="spellEnd"/>
+      <w:r>
+        <w:rPr>
+          <w:rFonts w:ascii="Times New Roman" w:hAnsi="Times New Roman" w:cs="Times New Roman"/>
+        </w:rPr>
+        <w:t>)</w:t>
       </w:r>
     </w:p>
     <w:p>
@@ -821,18 +2060,42 @@
           <w:rFonts w:ascii="Times New Roman" w:hAnsi="Times New Roman" w:cs="Times New Roman"/>
         </w:rPr>
       </w:pPr>
-      <w:r>
-        <w:rPr>
-          <w:rFonts w:ascii="Times New Roman" w:hAnsi="Times New Roman" w:cs="Times New Roman"/>
-        </w:rPr>
-        <w:t>Git Commit -m “</w:t>
-      </w:r>
-      <w:r>
-        <w:rPr>
-          <w:rFonts w:ascii="Times New Roman" w:hAnsi="Times New Roman" w:cs="Times New Roman"/>
-        </w:rPr>
-        <w:t>commint message</w:t>
-      </w:r>
+      <w:proofErr w:type="spellStart"/>
+      <w:r>
+        <w:rPr>
+          <w:rFonts w:ascii="Times New Roman" w:hAnsi="Times New Roman" w:cs="Times New Roman"/>
+        </w:rPr>
+        <w:t>Git</w:t>
+      </w:r>
+      <w:proofErr w:type="spellEnd"/>
+      <w:r>
+        <w:rPr>
+          <w:rFonts w:ascii="Times New Roman" w:hAnsi="Times New Roman" w:cs="Times New Roman"/>
+        </w:rPr>
+        <w:t xml:space="preserve"> Commit -m “</w:t>
+      </w:r>
+      <w:proofErr w:type="spellStart"/>
+      <w:r>
+        <w:rPr>
+          <w:rFonts w:ascii="Times New Roman" w:hAnsi="Times New Roman" w:cs="Times New Roman"/>
+        </w:rPr>
+        <w:t>commint</w:t>
+      </w:r>
+      <w:proofErr w:type="spellEnd"/>
+      <w:r>
+        <w:rPr>
+          <w:rFonts w:ascii="Times New Roman" w:hAnsi="Times New Roman" w:cs="Times New Roman"/>
+        </w:rPr>
+        <w:t xml:space="preserve"> </w:t>
+      </w:r>
+      <w:proofErr w:type="spellStart"/>
+      <w:r>
+        <w:rPr>
+          <w:rFonts w:ascii="Times New Roman" w:hAnsi="Times New Roman" w:cs="Times New Roman"/>
+        </w:rPr>
+        <w:t>message</w:t>
+      </w:r>
+      <w:proofErr w:type="spellEnd"/>
       <w:r>
         <w:rPr>
           <w:rFonts w:ascii="Times New Roman" w:hAnsi="Times New Roman" w:cs="Times New Roman"/>
@@ -849,11 +2112,117 @@
           <w:rFonts w:ascii="Times New Roman" w:hAnsi="Times New Roman" w:cs="Times New Roman"/>
         </w:rPr>
       </w:pPr>
-      <w:r>
-        <w:rPr>
-          <w:rFonts w:ascii="Times New Roman" w:hAnsi="Times New Roman" w:cs="Times New Roman"/>
-        </w:rPr>
-        <w:t xml:space="preserve">Copie the location of local Repositoring von Git Bsp Hub -&gt; </w:t>
+      <w:proofErr w:type="spellStart"/>
+      <w:r>
+        <w:rPr>
+          <w:rFonts w:ascii="Times New Roman" w:hAnsi="Times New Roman" w:cs="Times New Roman"/>
+        </w:rPr>
+        <w:t>Copie</w:t>
+      </w:r>
+      <w:proofErr w:type="spellEnd"/>
+      <w:r>
+        <w:rPr>
+          <w:rFonts w:ascii="Times New Roman" w:hAnsi="Times New Roman" w:cs="Times New Roman"/>
+        </w:rPr>
+        <w:t xml:space="preserve"> </w:t>
+      </w:r>
+      <w:proofErr w:type="spellStart"/>
+      <w:r>
+        <w:rPr>
+          <w:rFonts w:ascii="Times New Roman" w:hAnsi="Times New Roman" w:cs="Times New Roman"/>
+        </w:rPr>
+        <w:t>the</w:t>
+      </w:r>
+      <w:proofErr w:type="spellEnd"/>
+      <w:r>
+        <w:rPr>
+          <w:rFonts w:ascii="Times New Roman" w:hAnsi="Times New Roman" w:cs="Times New Roman"/>
+        </w:rPr>
+        <w:t xml:space="preserve"> </w:t>
+      </w:r>
+      <w:proofErr w:type="spellStart"/>
+      <w:r>
+        <w:rPr>
+          <w:rFonts w:ascii="Times New Roman" w:hAnsi="Times New Roman" w:cs="Times New Roman"/>
+        </w:rPr>
+        <w:t>location</w:t>
+      </w:r>
+      <w:proofErr w:type="spellEnd"/>
+      <w:r>
+        <w:rPr>
+          <w:rFonts w:ascii="Times New Roman" w:hAnsi="Times New Roman" w:cs="Times New Roman"/>
+        </w:rPr>
+        <w:t xml:space="preserve"> </w:t>
+      </w:r>
+      <w:proofErr w:type="spellStart"/>
+      <w:r>
+        <w:rPr>
+          <w:rFonts w:ascii="Times New Roman" w:hAnsi="Times New Roman" w:cs="Times New Roman"/>
+        </w:rPr>
+        <w:t>of</w:t>
+      </w:r>
+      <w:proofErr w:type="spellEnd"/>
+      <w:r>
+        <w:rPr>
+          <w:rFonts w:ascii="Times New Roman" w:hAnsi="Times New Roman" w:cs="Times New Roman"/>
+        </w:rPr>
+        <w:t xml:space="preserve"> </w:t>
+      </w:r>
+      <w:proofErr w:type="spellStart"/>
+      <w:r>
+        <w:rPr>
+          <w:rFonts w:ascii="Times New Roman" w:hAnsi="Times New Roman" w:cs="Times New Roman"/>
+        </w:rPr>
+        <w:t>local</w:t>
+      </w:r>
+      <w:proofErr w:type="spellEnd"/>
+      <w:r>
+        <w:rPr>
+          <w:rFonts w:ascii="Times New Roman" w:hAnsi="Times New Roman" w:cs="Times New Roman"/>
+        </w:rPr>
+        <w:t xml:space="preserve"> </w:t>
+      </w:r>
+      <w:proofErr w:type="spellStart"/>
+      <w:r>
+        <w:rPr>
+          <w:rFonts w:ascii="Times New Roman" w:hAnsi="Times New Roman" w:cs="Times New Roman"/>
+        </w:rPr>
+        <w:t>Repositoring</w:t>
+      </w:r>
+      <w:proofErr w:type="spellEnd"/>
+      <w:r>
+        <w:rPr>
+          <w:rFonts w:ascii="Times New Roman" w:hAnsi="Times New Roman" w:cs="Times New Roman"/>
+        </w:rPr>
+        <w:t xml:space="preserve"> von </w:t>
+      </w:r>
+      <w:proofErr w:type="spellStart"/>
+      <w:r>
+        <w:rPr>
+          <w:rFonts w:ascii="Times New Roman" w:hAnsi="Times New Roman" w:cs="Times New Roman"/>
+        </w:rPr>
+        <w:t>Git</w:t>
+      </w:r>
+      <w:proofErr w:type="spellEnd"/>
+      <w:r>
+        <w:rPr>
+          <w:rFonts w:ascii="Times New Roman" w:hAnsi="Times New Roman" w:cs="Times New Roman"/>
+        </w:rPr>
+        <w:t xml:space="preserve"> </w:t>
+      </w:r>
+      <w:proofErr w:type="spellStart"/>
+      <w:r>
+        <w:rPr>
+          <w:rFonts w:ascii="Times New Roman" w:hAnsi="Times New Roman" w:cs="Times New Roman"/>
+        </w:rPr>
+        <w:t>Bsp</w:t>
+      </w:r>
+      <w:proofErr w:type="spellEnd"/>
+      <w:r>
+        <w:rPr>
+          <w:rFonts w:ascii="Times New Roman" w:hAnsi="Times New Roman" w:cs="Times New Roman"/>
+        </w:rPr>
+        <w:t xml:space="preserve"> Hub -&gt; </w:t>
       </w:r>
       <w:r>
         <w:rPr>
@@ -873,11 +2242,19 @@
           <w:rFonts w:ascii="Times New Roman" w:hAnsi="Times New Roman" w:cs="Times New Roman"/>
         </w:rPr>
       </w:pPr>
-      <w:r>
-        <w:rPr>
-          <w:rFonts w:ascii="Times New Roman" w:hAnsi="Times New Roman" w:cs="Times New Roman"/>
-        </w:rPr>
-        <w:t xml:space="preserve">Git push -u </w:t>
+      <w:proofErr w:type="spellStart"/>
+      <w:r>
+        <w:rPr>
+          <w:rFonts w:ascii="Times New Roman" w:hAnsi="Times New Roman" w:cs="Times New Roman"/>
+        </w:rPr>
+        <w:t>Git</w:t>
+      </w:r>
+      <w:proofErr w:type="spellEnd"/>
+      <w:r>
+        <w:rPr>
+          <w:rFonts w:ascii="Times New Roman" w:hAnsi="Times New Roman" w:cs="Times New Roman"/>
+        </w:rPr>
+        <w:t xml:space="preserve"> push -u </w:t>
       </w:r>
       <w:hyperlink r:id="rId10" w:history="1">
         <w:r>
@@ -892,13 +2269,49 @@
         <w:rPr>
           <w:rFonts w:ascii="Times New Roman" w:hAnsi="Times New Roman" w:cs="Times New Roman"/>
         </w:rPr>
-        <w:t xml:space="preserve"> master (enter</w:t>
-      </w:r>
-      <w:r>
-        <w:rPr>
-          <w:rFonts w:ascii="Times New Roman" w:hAnsi="Times New Roman" w:cs="Times New Roman"/>
-        </w:rPr>
-        <w:t xml:space="preserve"> aufpassen master ist der Branch also kann geändert werden</w:t>
+        <w:t xml:space="preserve"> </w:t>
+      </w:r>
+      <w:proofErr w:type="spellStart"/>
+      <w:r>
+        <w:rPr>
+          <w:rFonts w:ascii="Times New Roman" w:hAnsi="Times New Roman" w:cs="Times New Roman"/>
+        </w:rPr>
+        <w:t>master</w:t>
+      </w:r>
+      <w:proofErr w:type="spellEnd"/>
+      <w:r>
+        <w:rPr>
+          <w:rFonts w:ascii="Times New Roman" w:hAnsi="Times New Roman" w:cs="Times New Roman"/>
+        </w:rPr>
+        <w:t xml:space="preserve"> (</w:t>
+      </w:r>
+      <w:proofErr w:type="spellStart"/>
+      <w:r>
+        <w:rPr>
+          <w:rFonts w:ascii="Times New Roman" w:hAnsi="Times New Roman" w:cs="Times New Roman"/>
+        </w:rPr>
+        <w:t>enter</w:t>
+      </w:r>
+      <w:proofErr w:type="spellEnd"/>
+      <w:r>
+        <w:rPr>
+          <w:rFonts w:ascii="Times New Roman" w:hAnsi="Times New Roman" w:cs="Times New Roman"/>
+        </w:rPr>
+        <w:t xml:space="preserve"> aufpassen </w:t>
+      </w:r>
+      <w:proofErr w:type="spellStart"/>
+      <w:r>
+        <w:rPr>
+          <w:rFonts w:ascii="Times New Roman" w:hAnsi="Times New Roman" w:cs="Times New Roman"/>
+        </w:rPr>
+        <w:t>master</w:t>
+      </w:r>
+      <w:proofErr w:type="spellEnd"/>
+      <w:r>
+        <w:rPr>
+          <w:rFonts w:ascii="Times New Roman" w:hAnsi="Times New Roman" w:cs="Times New Roman"/>
+        </w:rPr>
+        <w:t xml:space="preserve"> ist der Branch also kann geändert werden</w:t>
       </w:r>
       <w:r>
         <w:rPr>
@@ -929,12 +2342,98 @@
           <w:rFonts w:ascii="Times New Roman" w:hAnsi="Times New Roman" w:cs="Times New Roman"/>
         </w:rPr>
       </w:pPr>
-      <w:r>
-        <w:rPr>
-          <w:rFonts w:ascii="Times New Roman" w:hAnsi="Times New Roman" w:cs="Times New Roman"/>
-        </w:rPr>
-        <w:t>Step 4: Validate change are pushed to repository</w:t>
-      </w:r>
+      <w:proofErr w:type="spellStart"/>
+      <w:r>
+        <w:rPr>
+          <w:rFonts w:ascii="Times New Roman" w:hAnsi="Times New Roman" w:cs="Times New Roman"/>
+        </w:rPr>
+        <w:t>Step</w:t>
+      </w:r>
+      <w:proofErr w:type="spellEnd"/>
+      <w:r>
+        <w:rPr>
+          <w:rFonts w:ascii="Times New Roman" w:hAnsi="Times New Roman" w:cs="Times New Roman"/>
+        </w:rPr>
+        <w:t xml:space="preserve"> 4: </w:t>
+      </w:r>
+      <w:proofErr w:type="spellStart"/>
+      <w:r>
+        <w:rPr>
+          <w:rFonts w:ascii="Times New Roman" w:hAnsi="Times New Roman" w:cs="Times New Roman"/>
+        </w:rPr>
+        <w:t>Validate</w:t>
+      </w:r>
+      <w:proofErr w:type="spellEnd"/>
+      <w:r>
+        <w:rPr>
+          <w:rFonts w:ascii="Times New Roman" w:hAnsi="Times New Roman" w:cs="Times New Roman"/>
+        </w:rPr>
+        <w:t xml:space="preserve"> </w:t>
+      </w:r>
+      <w:proofErr w:type="spellStart"/>
+      <w:r>
+        <w:rPr>
+          <w:rFonts w:ascii="Times New Roman" w:hAnsi="Times New Roman" w:cs="Times New Roman"/>
+        </w:rPr>
+        <w:t>change</w:t>
+      </w:r>
+      <w:proofErr w:type="spellEnd"/>
+      <w:r>
+        <w:rPr>
+          <w:rFonts w:ascii="Times New Roman" w:hAnsi="Times New Roman" w:cs="Times New Roman"/>
+        </w:rPr>
+        <w:t xml:space="preserve"> </w:t>
+      </w:r>
+      <w:proofErr w:type="spellStart"/>
+      <w:r>
+        <w:rPr>
+          <w:rFonts w:ascii="Times New Roman" w:hAnsi="Times New Roman" w:cs="Times New Roman"/>
+        </w:rPr>
+        <w:t>are</w:t>
+      </w:r>
+      <w:proofErr w:type="spellEnd"/>
+      <w:r>
+        <w:rPr>
+          <w:rFonts w:ascii="Times New Roman" w:hAnsi="Times New Roman" w:cs="Times New Roman"/>
+        </w:rPr>
+        <w:t xml:space="preserve"> </w:t>
+      </w:r>
+      <w:proofErr w:type="spellStart"/>
+      <w:r>
+        <w:rPr>
+          <w:rFonts w:ascii="Times New Roman" w:hAnsi="Times New Roman" w:cs="Times New Roman"/>
+        </w:rPr>
+        <w:t>pushed</w:t>
+      </w:r>
+      <w:proofErr w:type="spellEnd"/>
+      <w:r>
+        <w:rPr>
+          <w:rFonts w:ascii="Times New Roman" w:hAnsi="Times New Roman" w:cs="Times New Roman"/>
+        </w:rPr>
+        <w:t xml:space="preserve"> </w:t>
+      </w:r>
+      <w:proofErr w:type="spellStart"/>
+      <w:r>
+        <w:rPr>
+          <w:rFonts w:ascii="Times New Roman" w:hAnsi="Times New Roman" w:cs="Times New Roman"/>
+        </w:rPr>
+        <w:t>to</w:t>
+      </w:r>
+      <w:proofErr w:type="spellEnd"/>
+      <w:r>
+        <w:rPr>
+          <w:rFonts w:ascii="Times New Roman" w:hAnsi="Times New Roman" w:cs="Times New Roman"/>
+        </w:rPr>
+        <w:t xml:space="preserve"> </w:t>
+      </w:r>
+      <w:proofErr w:type="spellStart"/>
+      <w:r>
+        <w:rPr>
+          <w:rFonts w:ascii="Times New Roman" w:hAnsi="Times New Roman" w:cs="Times New Roman"/>
+        </w:rPr>
+        <w:t>repository</w:t>
+      </w:r>
+      <w:proofErr w:type="spellEnd"/>
     </w:p>
     <w:p>
       <w:pPr>
@@ -948,12 +2447,42 @@
           <w:rFonts w:ascii="Times New Roman" w:hAnsi="Times New Roman" w:cs="Times New Roman"/>
         </w:rPr>
       </w:pPr>
-      <w:r>
-        <w:rPr>
-          <w:rFonts w:ascii="Times New Roman" w:hAnsi="Times New Roman" w:cs="Times New Roman"/>
-        </w:rPr>
-        <w:t>Step 5: Remove project from</w:t>
-      </w:r>
+      <w:proofErr w:type="spellStart"/>
+      <w:r>
+        <w:rPr>
+          <w:rFonts w:ascii="Times New Roman" w:hAnsi="Times New Roman" w:cs="Times New Roman"/>
+        </w:rPr>
+        <w:t>Step</w:t>
+      </w:r>
+      <w:proofErr w:type="spellEnd"/>
+      <w:r>
+        <w:rPr>
+          <w:rFonts w:ascii="Times New Roman" w:hAnsi="Times New Roman" w:cs="Times New Roman"/>
+        </w:rPr>
+        <w:t xml:space="preserve"> 5: Remove </w:t>
+      </w:r>
+      <w:proofErr w:type="spellStart"/>
+      <w:r>
+        <w:rPr>
+          <w:rFonts w:ascii="Times New Roman" w:hAnsi="Times New Roman" w:cs="Times New Roman"/>
+        </w:rPr>
+        <w:t>project</w:t>
+      </w:r>
+      <w:proofErr w:type="spellEnd"/>
+      <w:r>
+        <w:rPr>
+          <w:rFonts w:ascii="Times New Roman" w:hAnsi="Times New Roman" w:cs="Times New Roman"/>
+        </w:rPr>
+        <w:t xml:space="preserve"> </w:t>
+      </w:r>
+      <w:proofErr w:type="spellStart"/>
+      <w:r>
+        <w:rPr>
+          <w:rFonts w:ascii="Times New Roman" w:hAnsi="Times New Roman" w:cs="Times New Roman"/>
+        </w:rPr>
+        <w:t>from</w:t>
+      </w:r>
+      <w:proofErr w:type="spellEnd"/>
     </w:p>
     <w:p>
       <w:pPr>
@@ -964,11 +2493,33 @@
           <w:rFonts w:ascii="Times New Roman" w:hAnsi="Times New Roman" w:cs="Times New Roman"/>
         </w:rPr>
       </w:pPr>
-      <w:r>
-        <w:rPr>
-          <w:rFonts w:ascii="Times New Roman" w:hAnsi="Times New Roman" w:cs="Times New Roman"/>
-        </w:rPr>
-        <w:t xml:space="preserve">GoTo Setting in SoaPUI </w:t>
+      <w:proofErr w:type="spellStart"/>
+      <w:r>
+        <w:rPr>
+          <w:rFonts w:ascii="Times New Roman" w:hAnsi="Times New Roman" w:cs="Times New Roman"/>
+        </w:rPr>
+        <w:t>GoTo</w:t>
+      </w:r>
+      <w:proofErr w:type="spellEnd"/>
+      <w:r>
+        <w:rPr>
+          <w:rFonts w:ascii="Times New Roman" w:hAnsi="Times New Roman" w:cs="Times New Roman"/>
+        </w:rPr>
+        <w:t xml:space="preserve"> Setting in </w:t>
+      </w:r>
+      <w:proofErr w:type="spellStart"/>
+      <w:r>
+        <w:rPr>
+          <w:rFonts w:ascii="Times New Roman" w:hAnsi="Times New Roman" w:cs="Times New Roman"/>
+        </w:rPr>
+        <w:t>SoaPUI</w:t>
+      </w:r>
+      <w:proofErr w:type="spellEnd"/>
+      <w:r>
+        <w:rPr>
+          <w:rFonts w:ascii="Times New Roman" w:hAnsi="Times New Roman" w:cs="Times New Roman"/>
+        </w:rPr>
+        <w:t xml:space="preserve"> </w:t>
       </w:r>
     </w:p>
     <w:p>
@@ -984,8 +2535,76 @@
         <w:rPr>
           <w:rFonts w:ascii="Times New Roman" w:hAnsi="Times New Roman" w:cs="Times New Roman"/>
         </w:rPr>
-        <w:t>Delete Repository click</w:t>
-      </w:r>
+        <w:t xml:space="preserve">Delete Repository </w:t>
+      </w:r>
+      <w:proofErr w:type="spellStart"/>
+      <w:r>
+        <w:rPr>
+          <w:rFonts w:ascii="Times New Roman" w:hAnsi="Times New Roman" w:cs="Times New Roman"/>
+        </w:rPr>
+        <w:t>click</w:t>
+      </w:r>
+      <w:proofErr w:type="spellEnd"/>
+    </w:p>
+    <w:p>
+      <w:pPr>
+        <w:pStyle w:val="KeinLeerraum"/>
+        <w:ind w:left="720"/>
+        <w:jc w:val="both"/>
+        <w:rPr>
+          <w:rFonts w:ascii="Times New Roman" w:hAnsi="Times New Roman" w:cs="Times New Roman"/>
+        </w:rPr>
+      </w:pPr>
+    </w:p>
+    <w:p>
+      <w:pPr>
+        <w:pStyle w:val="KeinLeerraum"/>
+        <w:ind w:left="720"/>
+        <w:jc w:val="both"/>
+        <w:rPr>
+          <w:rFonts w:ascii="Times New Roman" w:hAnsi="Times New Roman" w:cs="Times New Roman"/>
+        </w:rPr>
+      </w:pPr>
+    </w:p>
+    <w:p>
+      <w:pPr>
+        <w:pStyle w:val="KeinLeerraum"/>
+        <w:ind w:left="720"/>
+        <w:jc w:val="both"/>
+        <w:rPr>
+          <w:rFonts w:ascii="Times New Roman" w:hAnsi="Times New Roman" w:cs="Times New Roman"/>
+        </w:rPr>
+      </w:pPr>
+    </w:p>
+    <w:p>
+      <w:pPr>
+        <w:pStyle w:val="KeinLeerraum"/>
+        <w:ind w:left="720"/>
+        <w:jc w:val="both"/>
+        <w:rPr>
+          <w:rFonts w:ascii="Times New Roman" w:hAnsi="Times New Roman" w:cs="Times New Roman"/>
+        </w:rPr>
+      </w:pPr>
+    </w:p>
+    <w:p>
+      <w:pPr>
+        <w:pStyle w:val="KeinLeerraum"/>
+        <w:ind w:left="720"/>
+        <w:jc w:val="both"/>
+        <w:rPr>
+          <w:rFonts w:ascii="Times New Roman" w:hAnsi="Times New Roman" w:cs="Times New Roman"/>
+        </w:rPr>
+      </w:pPr>
+    </w:p>
+    <w:p>
+      <w:pPr>
+        <w:pStyle w:val="KeinLeerraum"/>
+        <w:ind w:left="720"/>
+        <w:jc w:val="both"/>
+        <w:rPr>
+          <w:rFonts w:ascii="Times New Roman" w:hAnsi="Times New Roman" w:cs="Times New Roman"/>
+        </w:rPr>
+      </w:pPr>
     </w:p>
     <w:p>
       <w:pPr>
@@ -1003,7 +2622,1830 @@
     <w:p>
       <w:pPr>
         <w:pStyle w:val="KeinLeerraum"/>
+        <w:jc w:val="both"/>
+        <w:rPr>
+          <w:rFonts w:ascii="Times New Roman" w:hAnsi="Times New Roman" w:cs="Times New Roman"/>
+          <w:b/>
+          <w:bCs/>
+        </w:rPr>
+      </w:pPr>
+      <w:proofErr w:type="spellStart"/>
+      <w:r>
+        <w:rPr>
+          <w:rFonts w:ascii="Times New Roman" w:hAnsi="Times New Roman" w:cs="Times New Roman"/>
+          <w:b/>
+          <w:bCs/>
+        </w:rPr>
+        <w:t>How</w:t>
+      </w:r>
+      <w:proofErr w:type="spellEnd"/>
+      <w:r>
+        <w:rPr>
+          <w:rFonts w:ascii="Times New Roman" w:hAnsi="Times New Roman" w:cs="Times New Roman"/>
+          <w:b/>
+          <w:bCs/>
+        </w:rPr>
+        <w:t xml:space="preserve"> </w:t>
+      </w:r>
+      <w:proofErr w:type="spellStart"/>
+      <w:r>
+        <w:rPr>
+          <w:rFonts w:ascii="Times New Roman" w:hAnsi="Times New Roman" w:cs="Times New Roman"/>
+          <w:b/>
+          <w:bCs/>
+        </w:rPr>
+        <w:t>to</w:t>
+      </w:r>
+      <w:proofErr w:type="spellEnd"/>
+      <w:r>
+        <w:rPr>
+          <w:rFonts w:ascii="Times New Roman" w:hAnsi="Times New Roman" w:cs="Times New Roman"/>
+          <w:b/>
+          <w:bCs/>
+        </w:rPr>
+        <w:t xml:space="preserve"> Extract JSON </w:t>
+      </w:r>
+      <w:proofErr w:type="spellStart"/>
+      <w:r>
+        <w:rPr>
+          <w:rFonts w:ascii="Times New Roman" w:hAnsi="Times New Roman" w:cs="Times New Roman"/>
+          <w:b/>
+          <w:bCs/>
+        </w:rPr>
+        <w:t>response</w:t>
+      </w:r>
+      <w:proofErr w:type="spellEnd"/>
+      <w:r>
+        <w:rPr>
+          <w:rFonts w:ascii="Times New Roman" w:hAnsi="Times New Roman" w:cs="Times New Roman"/>
+          <w:b/>
+          <w:bCs/>
+        </w:rPr>
+        <w:t xml:space="preserve"> and </w:t>
+      </w:r>
+      <w:proofErr w:type="spellStart"/>
+      <w:r>
+        <w:rPr>
+          <w:rFonts w:ascii="Times New Roman" w:hAnsi="Times New Roman" w:cs="Times New Roman"/>
+          <w:b/>
+          <w:bCs/>
+        </w:rPr>
+        <w:t>chain</w:t>
+      </w:r>
+      <w:proofErr w:type="spellEnd"/>
+      <w:r>
+        <w:rPr>
+          <w:rFonts w:ascii="Times New Roman" w:hAnsi="Times New Roman" w:cs="Times New Roman"/>
+          <w:b/>
+          <w:bCs/>
+        </w:rPr>
+        <w:t xml:space="preserve"> in </w:t>
+      </w:r>
+      <w:proofErr w:type="spellStart"/>
+      <w:r>
+        <w:rPr>
+          <w:rFonts w:ascii="Times New Roman" w:hAnsi="Times New Roman" w:cs="Times New Roman"/>
+          <w:b/>
+          <w:bCs/>
+        </w:rPr>
+        <w:t>next</w:t>
+      </w:r>
+      <w:proofErr w:type="spellEnd"/>
+      <w:r>
+        <w:rPr>
+          <w:rFonts w:ascii="Times New Roman" w:hAnsi="Times New Roman" w:cs="Times New Roman"/>
+          <w:b/>
+          <w:bCs/>
+        </w:rPr>
+        <w:t xml:space="preserve"> API </w:t>
+      </w:r>
+      <w:proofErr w:type="spellStart"/>
+      <w:r>
+        <w:rPr>
+          <w:rFonts w:ascii="Times New Roman" w:hAnsi="Times New Roman" w:cs="Times New Roman"/>
+          <w:b/>
+          <w:bCs/>
+        </w:rPr>
+        <w:t>request</w:t>
+      </w:r>
+      <w:proofErr w:type="spellEnd"/>
+    </w:p>
+    <w:p>
+      <w:pPr>
+        <w:pStyle w:val="KeinLeerraum"/>
+        <w:jc w:val="both"/>
+        <w:rPr>
+          <w:rFonts w:ascii="Times New Roman" w:hAnsi="Times New Roman" w:cs="Times New Roman"/>
+        </w:rPr>
+      </w:pPr>
+    </w:p>
+    <w:p>
+      <w:pPr>
+        <w:pStyle w:val="KeinLeerraum"/>
+        <w:jc w:val="both"/>
+        <w:rPr>
+          <w:rFonts w:ascii="Times New Roman" w:hAnsi="Times New Roman" w:cs="Times New Roman"/>
+        </w:rPr>
+      </w:pPr>
+      <w:proofErr w:type="spellStart"/>
+      <w:r>
+        <w:rPr>
+          <w:rFonts w:ascii="Times New Roman" w:hAnsi="Times New Roman" w:cs="Times New Roman"/>
+        </w:rPr>
+        <w:t>Using</w:t>
+      </w:r>
+      <w:proofErr w:type="spellEnd"/>
+      <w:r>
+        <w:rPr>
+          <w:rFonts w:ascii="Times New Roman" w:hAnsi="Times New Roman" w:cs="Times New Roman"/>
+        </w:rPr>
+        <w:t xml:space="preserve"> Property Transfer </w:t>
+      </w:r>
+      <w:proofErr w:type="spellStart"/>
+      <w:r>
+        <w:rPr>
+          <w:rFonts w:ascii="Times New Roman" w:hAnsi="Times New Roman" w:cs="Times New Roman"/>
+        </w:rPr>
+        <w:t>step</w:t>
+      </w:r>
+      <w:proofErr w:type="spellEnd"/>
+    </w:p>
+    <w:p>
+      <w:pPr>
+        <w:pStyle w:val="KeinLeerraum"/>
+        <w:jc w:val="both"/>
+        <w:rPr>
+          <w:rFonts w:ascii="Times New Roman" w:hAnsi="Times New Roman" w:cs="Times New Roman"/>
+        </w:rPr>
+      </w:pPr>
+    </w:p>
+    <w:p>
+      <w:pPr>
+        <w:pStyle w:val="KeinLeerraum"/>
+        <w:numPr>
+          <w:ilvl w:val="0"/>
+          <w:numId w:val="1"/>
+        </w:numPr>
+        <w:jc w:val="both"/>
+        <w:rPr>
+          <w:rFonts w:ascii="Times New Roman" w:hAnsi="Times New Roman" w:cs="Times New Roman"/>
+        </w:rPr>
+      </w:pPr>
+      <w:proofErr w:type="spellStart"/>
+      <w:r>
+        <w:rPr>
+          <w:rFonts w:ascii="Times New Roman" w:hAnsi="Times New Roman" w:cs="Times New Roman"/>
+        </w:rPr>
+        <w:t>Step</w:t>
+      </w:r>
+      <w:proofErr w:type="spellEnd"/>
+      <w:r>
+        <w:rPr>
+          <w:rFonts w:ascii="Times New Roman" w:hAnsi="Times New Roman" w:cs="Times New Roman"/>
+        </w:rPr>
+        <w:t xml:space="preserve"> </w:t>
+      </w:r>
+      <w:proofErr w:type="gramStart"/>
+      <w:r>
+        <w:rPr>
+          <w:rFonts w:ascii="Times New Roman" w:hAnsi="Times New Roman" w:cs="Times New Roman"/>
+        </w:rPr>
+        <w:t>1:</w:t>
+      </w:r>
+      <w:r>
+        <w:rPr>
+          <w:rFonts w:ascii="Times New Roman" w:hAnsi="Times New Roman" w:cs="Times New Roman"/>
+        </w:rPr>
+        <w:t>Add</w:t>
+      </w:r>
+      <w:proofErr w:type="gramEnd"/>
+      <w:r>
+        <w:rPr>
+          <w:rFonts w:ascii="Times New Roman" w:hAnsi="Times New Roman" w:cs="Times New Roman"/>
+        </w:rPr>
+        <w:t xml:space="preserve"> </w:t>
+      </w:r>
+      <w:proofErr w:type="spellStart"/>
+      <w:r>
+        <w:rPr>
+          <w:rFonts w:ascii="Times New Roman" w:hAnsi="Times New Roman" w:cs="Times New Roman"/>
+        </w:rPr>
+        <w:t>the</w:t>
+      </w:r>
+      <w:proofErr w:type="spellEnd"/>
+      <w:r>
+        <w:rPr>
+          <w:rFonts w:ascii="Times New Roman" w:hAnsi="Times New Roman" w:cs="Times New Roman"/>
+        </w:rPr>
+        <w:t xml:space="preserve"> </w:t>
+      </w:r>
+      <w:proofErr w:type="spellStart"/>
+      <w:r>
+        <w:rPr>
+          <w:rFonts w:ascii="Times New Roman" w:hAnsi="Times New Roman" w:cs="Times New Roman"/>
+        </w:rPr>
+        <w:t>api</w:t>
+      </w:r>
+      <w:proofErr w:type="spellEnd"/>
+      <w:r>
+        <w:rPr>
+          <w:rFonts w:ascii="Times New Roman" w:hAnsi="Times New Roman" w:cs="Times New Roman"/>
+        </w:rPr>
+        <w:t xml:space="preserve"> </w:t>
+      </w:r>
+      <w:proofErr w:type="spellStart"/>
+      <w:r>
+        <w:rPr>
+          <w:rFonts w:ascii="Times New Roman" w:hAnsi="Times New Roman" w:cs="Times New Roman"/>
+        </w:rPr>
+        <w:t>request</w:t>
+      </w:r>
+      <w:proofErr w:type="spellEnd"/>
+      <w:r>
+        <w:rPr>
+          <w:rFonts w:ascii="Times New Roman" w:hAnsi="Times New Roman" w:cs="Times New Roman"/>
+        </w:rPr>
+        <w:t xml:space="preserve"> in a </w:t>
+      </w:r>
+      <w:proofErr w:type="spellStart"/>
+      <w:r>
+        <w:rPr>
+          <w:rFonts w:ascii="Times New Roman" w:hAnsi="Times New Roman" w:cs="Times New Roman"/>
+        </w:rPr>
+        <w:t>test</w:t>
+      </w:r>
+      <w:proofErr w:type="spellEnd"/>
+      <w:r>
+        <w:rPr>
+          <w:rFonts w:ascii="Times New Roman" w:hAnsi="Times New Roman" w:cs="Times New Roman"/>
+        </w:rPr>
+        <w:t xml:space="preserve"> </w:t>
+      </w:r>
+      <w:proofErr w:type="spellStart"/>
+      <w:r>
+        <w:rPr>
+          <w:rFonts w:ascii="Times New Roman" w:hAnsi="Times New Roman" w:cs="Times New Roman"/>
+        </w:rPr>
+        <w:t>case</w:t>
+      </w:r>
+      <w:proofErr w:type="spellEnd"/>
+    </w:p>
+    <w:p>
+      <w:pPr>
+        <w:pStyle w:val="KeinLeerraum"/>
+        <w:numPr>
+          <w:ilvl w:val="0"/>
+          <w:numId w:val="1"/>
+        </w:numPr>
+        <w:jc w:val="both"/>
+        <w:rPr>
+          <w:rFonts w:ascii="Times New Roman" w:hAnsi="Times New Roman" w:cs="Times New Roman"/>
+        </w:rPr>
+      </w:pPr>
+      <w:proofErr w:type="spellStart"/>
+      <w:r>
+        <w:rPr>
+          <w:rFonts w:ascii="Times New Roman" w:hAnsi="Times New Roman" w:cs="Times New Roman"/>
+        </w:rPr>
+        <w:t>Step</w:t>
+      </w:r>
+      <w:proofErr w:type="spellEnd"/>
+      <w:r>
+        <w:rPr>
+          <w:rFonts w:ascii="Times New Roman" w:hAnsi="Times New Roman" w:cs="Times New Roman"/>
+        </w:rPr>
+        <w:t xml:space="preserve"> 2: Add a </w:t>
+      </w:r>
+      <w:proofErr w:type="spellStart"/>
+      <w:r>
+        <w:rPr>
+          <w:rFonts w:ascii="Times New Roman" w:hAnsi="Times New Roman" w:cs="Times New Roman"/>
+        </w:rPr>
+        <w:t>properties</w:t>
+      </w:r>
+      <w:proofErr w:type="spellEnd"/>
+      <w:r>
+        <w:rPr>
+          <w:rFonts w:ascii="Times New Roman" w:hAnsi="Times New Roman" w:cs="Times New Roman"/>
+        </w:rPr>
+        <w:t xml:space="preserve"> </w:t>
+      </w:r>
+      <w:proofErr w:type="spellStart"/>
+      <w:r>
+        <w:rPr>
+          <w:rFonts w:ascii="Times New Roman" w:hAnsi="Times New Roman" w:cs="Times New Roman"/>
+        </w:rPr>
+        <w:t>transfer</w:t>
+      </w:r>
+      <w:proofErr w:type="spellEnd"/>
+      <w:r>
+        <w:rPr>
+          <w:rFonts w:ascii="Times New Roman" w:hAnsi="Times New Roman" w:cs="Times New Roman"/>
+        </w:rPr>
+        <w:t xml:space="preserve"> </w:t>
+      </w:r>
+      <w:proofErr w:type="spellStart"/>
+      <w:r>
+        <w:rPr>
+          <w:rFonts w:ascii="Times New Roman" w:hAnsi="Times New Roman" w:cs="Times New Roman"/>
+        </w:rPr>
+        <w:t>step</w:t>
+      </w:r>
+      <w:proofErr w:type="spellEnd"/>
+    </w:p>
+    <w:p>
+      <w:pPr>
+        <w:pStyle w:val="KeinLeerraum"/>
+        <w:jc w:val="both"/>
+        <w:rPr>
+          <w:rFonts w:ascii="Times New Roman" w:hAnsi="Times New Roman" w:cs="Times New Roman"/>
+        </w:rPr>
+      </w:pPr>
+      <w:r>
+        <w:rPr>
+          <w:noProof/>
+        </w:rPr>
+        <w:drawing>
+          <wp:inline distT="0" distB="0" distL="0" distR="0" wp14:anchorId="4C08384F" wp14:editId="72651EA4">
+            <wp:extent cx="3228975" cy="1476375"/>
+            <wp:effectExtent l="0" t="0" r="9525" b="9525"/>
+            <wp:docPr id="7" name="Grafik 7"/>
+            <wp:cNvGraphicFramePr>
+              <a:graphicFrameLocks xmlns:a="http://schemas.openxmlformats.org/drawingml/2006/main" noChangeAspect="1"/>
+            </wp:cNvGraphicFramePr>
+            <a:graphic xmlns:a="http://schemas.openxmlformats.org/drawingml/2006/main">
+              <a:graphicData uri="http://schemas.openxmlformats.org/drawingml/2006/picture">
+                <pic:pic xmlns:pic="http://schemas.openxmlformats.org/drawingml/2006/picture">
+                  <pic:nvPicPr>
+                    <pic:cNvPr id="1" name=""/>
+                    <pic:cNvPicPr/>
+                  </pic:nvPicPr>
+                  <pic:blipFill>
+                    <a:blip r:embed="rId11"/>
+                    <a:stretch>
+                      <a:fillRect/>
+                    </a:stretch>
+                  </pic:blipFill>
+                  <pic:spPr>
+                    <a:xfrm>
+                      <a:off x="0" y="0"/>
+                      <a:ext cx="3228975" cy="1476375"/>
+                    </a:xfrm>
+                    <a:prstGeom prst="rect">
+                      <a:avLst/>
+                    </a:prstGeom>
+                  </pic:spPr>
+                </pic:pic>
+              </a:graphicData>
+            </a:graphic>
+          </wp:inline>
+        </w:drawing>
+      </w:r>
+      <w:r>
+        <w:rPr>
+          <w:rFonts w:ascii="Times New Roman" w:hAnsi="Times New Roman" w:cs="Times New Roman"/>
+        </w:rPr>
+        <w:t xml:space="preserve"> </w:t>
+      </w:r>
+      <w:r>
+        <w:rPr>
+          <w:noProof/>
+        </w:rPr>
+        <w:drawing>
+          <wp:inline distT="0" distB="0" distL="0" distR="0" wp14:anchorId="202B6E4D" wp14:editId="3D3334A6">
+            <wp:extent cx="2333625" cy="1428750"/>
+            <wp:effectExtent l="0" t="0" r="9525" b="0"/>
+            <wp:docPr id="8" name="Grafik 8"/>
+            <wp:cNvGraphicFramePr>
+              <a:graphicFrameLocks xmlns:a="http://schemas.openxmlformats.org/drawingml/2006/main" noChangeAspect="1"/>
+            </wp:cNvGraphicFramePr>
+            <a:graphic xmlns:a="http://schemas.openxmlformats.org/drawingml/2006/main">
+              <a:graphicData uri="http://schemas.openxmlformats.org/drawingml/2006/picture">
+                <pic:pic xmlns:pic="http://schemas.openxmlformats.org/drawingml/2006/picture">
+                  <pic:nvPicPr>
+                    <pic:cNvPr id="1" name=""/>
+                    <pic:cNvPicPr/>
+                  </pic:nvPicPr>
+                  <pic:blipFill>
+                    <a:blip r:embed="rId12"/>
+                    <a:stretch>
+                      <a:fillRect/>
+                    </a:stretch>
+                  </pic:blipFill>
+                  <pic:spPr>
+                    <a:xfrm>
+                      <a:off x="0" y="0"/>
+                      <a:ext cx="2333625" cy="1428750"/>
+                    </a:xfrm>
+                    <a:prstGeom prst="rect">
+                      <a:avLst/>
+                    </a:prstGeom>
+                  </pic:spPr>
+                </pic:pic>
+              </a:graphicData>
+            </a:graphic>
+          </wp:inline>
+        </w:drawing>
+      </w:r>
+    </w:p>
+    <w:p>
+      <w:pPr>
+        <w:pStyle w:val="KeinLeerraum"/>
+        <w:jc w:val="both"/>
+        <w:rPr>
+          <w:rFonts w:ascii="Times New Roman" w:hAnsi="Times New Roman" w:cs="Times New Roman"/>
+        </w:rPr>
+      </w:pPr>
+    </w:p>
+    <w:p>
+      <w:pPr>
+        <w:pStyle w:val="KeinLeerraum"/>
+        <w:numPr>
+          <w:ilvl w:val="0"/>
+          <w:numId w:val="1"/>
+        </w:numPr>
+        <w:jc w:val="both"/>
+        <w:rPr>
+          <w:rFonts w:ascii="Times New Roman" w:hAnsi="Times New Roman" w:cs="Times New Roman"/>
+        </w:rPr>
+      </w:pPr>
+      <w:proofErr w:type="spellStart"/>
+      <w:r>
+        <w:rPr>
+          <w:rFonts w:ascii="Times New Roman" w:hAnsi="Times New Roman" w:cs="Times New Roman"/>
+        </w:rPr>
+        <w:t>Step</w:t>
+      </w:r>
+      <w:proofErr w:type="spellEnd"/>
+      <w:r>
+        <w:rPr>
+          <w:rFonts w:ascii="Times New Roman" w:hAnsi="Times New Roman" w:cs="Times New Roman"/>
+        </w:rPr>
+        <w:t xml:space="preserve"> 3: </w:t>
+      </w:r>
+      <w:proofErr w:type="spellStart"/>
+      <w:r>
+        <w:rPr>
+          <w:rFonts w:ascii="Times New Roman" w:hAnsi="Times New Roman" w:cs="Times New Roman"/>
+        </w:rPr>
+        <w:t>create</w:t>
+      </w:r>
+      <w:proofErr w:type="spellEnd"/>
+      <w:r>
+        <w:rPr>
+          <w:rFonts w:ascii="Times New Roman" w:hAnsi="Times New Roman" w:cs="Times New Roman"/>
+        </w:rPr>
+        <w:t xml:space="preserve"> a </w:t>
+      </w:r>
+      <w:proofErr w:type="spellStart"/>
+      <w:r>
+        <w:rPr>
+          <w:rFonts w:ascii="Times New Roman" w:hAnsi="Times New Roman" w:cs="Times New Roman"/>
+        </w:rPr>
+        <w:t>new</w:t>
+      </w:r>
+      <w:proofErr w:type="spellEnd"/>
+      <w:r>
+        <w:rPr>
+          <w:rFonts w:ascii="Times New Roman" w:hAnsi="Times New Roman" w:cs="Times New Roman"/>
+        </w:rPr>
+        <w:t xml:space="preserve"> </w:t>
+      </w:r>
+      <w:proofErr w:type="spellStart"/>
+      <w:r>
+        <w:rPr>
+          <w:rFonts w:ascii="Times New Roman" w:hAnsi="Times New Roman" w:cs="Times New Roman"/>
+        </w:rPr>
+        <w:t>property</w:t>
+      </w:r>
+      <w:proofErr w:type="spellEnd"/>
+      <w:r>
+        <w:rPr>
+          <w:rFonts w:ascii="Times New Roman" w:hAnsi="Times New Roman" w:cs="Times New Roman"/>
+        </w:rPr>
+        <w:t xml:space="preserve"> </w:t>
+      </w:r>
+      <w:proofErr w:type="spellStart"/>
+      <w:r>
+        <w:rPr>
+          <w:rFonts w:ascii="Times New Roman" w:hAnsi="Times New Roman" w:cs="Times New Roman"/>
+        </w:rPr>
+        <w:t>transfer</w:t>
+      </w:r>
+      <w:proofErr w:type="spellEnd"/>
+    </w:p>
+    <w:p>
+      <w:pPr>
+        <w:pStyle w:val="KeinLeerraum"/>
         <w:ind w:left="720"/>
+        <w:jc w:val="both"/>
+        <w:rPr>
+          <w:rFonts w:ascii="Times New Roman" w:hAnsi="Times New Roman" w:cs="Times New Roman"/>
+        </w:rPr>
+      </w:pPr>
+      <w:proofErr w:type="spellStart"/>
+      <w:r>
+        <w:rPr>
+          <w:rFonts w:ascii="Times New Roman" w:hAnsi="Times New Roman" w:cs="Times New Roman"/>
+        </w:rPr>
+        <w:t>Provide</w:t>
+      </w:r>
+      <w:proofErr w:type="spellEnd"/>
+      <w:r>
+        <w:rPr>
+          <w:rFonts w:ascii="Times New Roman" w:hAnsi="Times New Roman" w:cs="Times New Roman"/>
+        </w:rPr>
+        <w:t xml:space="preserve"> source and </w:t>
+      </w:r>
+      <w:proofErr w:type="spellStart"/>
+      <w:r>
+        <w:rPr>
+          <w:rFonts w:ascii="Times New Roman" w:hAnsi="Times New Roman" w:cs="Times New Roman"/>
+        </w:rPr>
+        <w:t>target</w:t>
+      </w:r>
+      <w:proofErr w:type="spellEnd"/>
+      <w:r>
+        <w:rPr>
+          <w:rFonts w:ascii="Times New Roman" w:hAnsi="Times New Roman" w:cs="Times New Roman"/>
+        </w:rPr>
+        <w:t xml:space="preserve"> </w:t>
+      </w:r>
+      <w:proofErr w:type="spellStart"/>
+      <w:r>
+        <w:rPr>
+          <w:rFonts w:ascii="Times New Roman" w:hAnsi="Times New Roman" w:cs="Times New Roman"/>
+        </w:rPr>
+        <w:t>details</w:t>
+      </w:r>
+      <w:proofErr w:type="spellEnd"/>
+    </w:p>
+    <w:p>
+      <w:pPr>
+        <w:pStyle w:val="KeinLeerraum"/>
+        <w:jc w:val="both"/>
+        <w:rPr>
+          <w:rFonts w:ascii="Times New Roman" w:hAnsi="Times New Roman" w:cs="Times New Roman"/>
+        </w:rPr>
+      </w:pPr>
+      <w:r>
+        <w:rPr>
+          <w:noProof/>
+        </w:rPr>
+        <w:drawing>
+          <wp:inline distT="0" distB="0" distL="0" distR="0" wp14:anchorId="6F04E1C3" wp14:editId="70636621">
+            <wp:extent cx="5760720" cy="1666875"/>
+            <wp:effectExtent l="0" t="0" r="0" b="9525"/>
+            <wp:docPr id="9" name="Grafik 9"/>
+            <wp:cNvGraphicFramePr>
+              <a:graphicFrameLocks xmlns:a="http://schemas.openxmlformats.org/drawingml/2006/main" noChangeAspect="1"/>
+            </wp:cNvGraphicFramePr>
+            <a:graphic xmlns:a="http://schemas.openxmlformats.org/drawingml/2006/main">
+              <a:graphicData uri="http://schemas.openxmlformats.org/drawingml/2006/picture">
+                <pic:pic xmlns:pic="http://schemas.openxmlformats.org/drawingml/2006/picture">
+                  <pic:nvPicPr>
+                    <pic:cNvPr id="1" name=""/>
+                    <pic:cNvPicPr/>
+                  </pic:nvPicPr>
+                  <pic:blipFill>
+                    <a:blip r:embed="rId13"/>
+                    <a:stretch>
+                      <a:fillRect/>
+                    </a:stretch>
+                  </pic:blipFill>
+                  <pic:spPr>
+                    <a:xfrm>
+                      <a:off x="0" y="0"/>
+                      <a:ext cx="5760720" cy="1666875"/>
+                    </a:xfrm>
+                    <a:prstGeom prst="rect">
+                      <a:avLst/>
+                    </a:prstGeom>
+                  </pic:spPr>
+                </pic:pic>
+              </a:graphicData>
+            </a:graphic>
+          </wp:inline>
+        </w:drawing>
+      </w:r>
+    </w:p>
+    <w:p>
+      <w:pPr>
+        <w:pStyle w:val="KeinLeerraum"/>
+        <w:jc w:val="both"/>
+        <w:rPr>
+          <w:rFonts w:ascii="Times New Roman" w:hAnsi="Times New Roman" w:cs="Times New Roman"/>
+        </w:rPr>
+      </w:pPr>
+    </w:p>
+    <w:p>
+      <w:pPr>
+        <w:pStyle w:val="KeinLeerraum"/>
+        <w:numPr>
+          <w:ilvl w:val="0"/>
+          <w:numId w:val="1"/>
+        </w:numPr>
+        <w:jc w:val="both"/>
+        <w:rPr>
+          <w:rFonts w:ascii="Times New Roman" w:hAnsi="Times New Roman" w:cs="Times New Roman"/>
+        </w:rPr>
+      </w:pPr>
+      <w:proofErr w:type="spellStart"/>
+      <w:r>
+        <w:rPr>
+          <w:rFonts w:ascii="Times New Roman" w:hAnsi="Times New Roman" w:cs="Times New Roman"/>
+        </w:rPr>
+        <w:t>Step</w:t>
+      </w:r>
+      <w:proofErr w:type="spellEnd"/>
+      <w:r>
+        <w:rPr>
+          <w:rFonts w:ascii="Times New Roman" w:hAnsi="Times New Roman" w:cs="Times New Roman"/>
+        </w:rPr>
+        <w:t xml:space="preserve"> 4: </w:t>
+      </w:r>
+      <w:proofErr w:type="spellStart"/>
+      <w:r>
+        <w:rPr>
+          <w:rFonts w:ascii="Times New Roman" w:hAnsi="Times New Roman" w:cs="Times New Roman"/>
+        </w:rPr>
+        <w:t>Provide</w:t>
+      </w:r>
+      <w:proofErr w:type="spellEnd"/>
+      <w:r>
+        <w:rPr>
+          <w:rFonts w:ascii="Times New Roman" w:hAnsi="Times New Roman" w:cs="Times New Roman"/>
+        </w:rPr>
+        <w:t xml:space="preserve"> </w:t>
+      </w:r>
+      <w:proofErr w:type="spellStart"/>
+      <w:r>
+        <w:rPr>
+          <w:rFonts w:ascii="Times New Roman" w:hAnsi="Times New Roman" w:cs="Times New Roman"/>
+        </w:rPr>
+        <w:t>JSOn</w:t>
+      </w:r>
+      <w:proofErr w:type="spellEnd"/>
+      <w:r>
+        <w:rPr>
+          <w:rFonts w:ascii="Times New Roman" w:hAnsi="Times New Roman" w:cs="Times New Roman"/>
+        </w:rPr>
+        <w:t xml:space="preserve"> </w:t>
+      </w:r>
+      <w:proofErr w:type="spellStart"/>
+      <w:r>
+        <w:rPr>
+          <w:rFonts w:ascii="Times New Roman" w:hAnsi="Times New Roman" w:cs="Times New Roman"/>
+        </w:rPr>
+        <w:t>path</w:t>
+      </w:r>
+      <w:proofErr w:type="spellEnd"/>
+      <w:r>
+        <w:rPr>
+          <w:rFonts w:ascii="Times New Roman" w:hAnsi="Times New Roman" w:cs="Times New Roman"/>
+        </w:rPr>
+        <w:t xml:space="preserve"> in source and </w:t>
+      </w:r>
+      <w:proofErr w:type="spellStart"/>
+      <w:r>
+        <w:rPr>
+          <w:rFonts w:ascii="Times New Roman" w:hAnsi="Times New Roman" w:cs="Times New Roman"/>
+        </w:rPr>
+        <w:t>target</w:t>
+      </w:r>
+      <w:proofErr w:type="spellEnd"/>
+      <w:r>
+        <w:rPr>
+          <w:rFonts w:ascii="Times New Roman" w:hAnsi="Times New Roman" w:cs="Times New Roman"/>
+        </w:rPr>
+        <w:t xml:space="preserve"> </w:t>
+      </w:r>
+    </w:p>
+    <w:p>
+      <w:pPr>
+        <w:pStyle w:val="KeinLeerraum"/>
+        <w:ind w:left="720"/>
+        <w:jc w:val="both"/>
+        <w:rPr>
+          <w:rFonts w:ascii="Times New Roman" w:hAnsi="Times New Roman" w:cs="Times New Roman"/>
+        </w:rPr>
+      </w:pPr>
+      <w:r>
+        <w:rPr>
+          <w:rFonts w:ascii="Times New Roman" w:hAnsi="Times New Roman" w:cs="Times New Roman"/>
+        </w:rPr>
+        <w:t>References</w:t>
+      </w:r>
+    </w:p>
+    <w:p>
+      <w:pPr>
+        <w:pStyle w:val="KeinLeerraum"/>
+        <w:ind w:left="720"/>
+        <w:jc w:val="both"/>
+        <w:rPr>
+          <w:rFonts w:ascii="Times New Roman" w:hAnsi="Times New Roman" w:cs="Times New Roman"/>
+        </w:rPr>
+      </w:pPr>
+      <w:proofErr w:type="spellStart"/>
+      <w:r>
+        <w:rPr>
+          <w:rFonts w:ascii="Times New Roman" w:hAnsi="Times New Roman" w:cs="Times New Roman"/>
+        </w:rPr>
+        <w:t>chrome</w:t>
+      </w:r>
+      <w:proofErr w:type="spellEnd"/>
+      <w:r>
+        <w:rPr>
+          <w:rFonts w:ascii="Times New Roman" w:hAnsi="Times New Roman" w:cs="Times New Roman"/>
+        </w:rPr>
+        <w:t>-extension://</w:t>
+      </w:r>
+      <w:proofErr w:type="spellStart"/>
+      <w:r>
+        <w:rPr>
+          <w:rFonts w:ascii="Times New Roman" w:hAnsi="Times New Roman" w:cs="Times New Roman"/>
+        </w:rPr>
+        <w:t>bankcpekihijigplompggpdolehhnale</w:t>
+      </w:r>
+      <w:proofErr w:type="spellEnd"/>
+      <w:r>
+        <w:rPr>
+          <w:rFonts w:ascii="Times New Roman" w:hAnsi="Times New Roman" w:cs="Times New Roman"/>
+        </w:rPr>
+        <w:t>/index.html</w:t>
+      </w:r>
+    </w:p>
+    <w:p>
+      <w:pPr>
+        <w:pStyle w:val="KeinLeerraum"/>
+        <w:ind w:left="720"/>
+        <w:jc w:val="both"/>
+        <w:rPr>
+          <w:rFonts w:ascii="Times New Roman" w:hAnsi="Times New Roman" w:cs="Times New Roman"/>
+        </w:rPr>
+      </w:pPr>
+    </w:p>
+    <w:p>
+      <w:pPr>
+        <w:pStyle w:val="KeinLeerraum"/>
+        <w:numPr>
+          <w:ilvl w:val="0"/>
+          <w:numId w:val="1"/>
+        </w:numPr>
+        <w:jc w:val="both"/>
+        <w:rPr>
+          <w:rFonts w:ascii="Times New Roman" w:hAnsi="Times New Roman" w:cs="Times New Roman"/>
+        </w:rPr>
+      </w:pPr>
+      <w:r>
+        <w:rPr>
+          <w:rFonts w:ascii="Times New Roman" w:hAnsi="Times New Roman" w:cs="Times New Roman"/>
+        </w:rPr>
+        <w:t xml:space="preserve">Run and check </w:t>
+      </w:r>
+      <w:proofErr w:type="spellStart"/>
+      <w:r>
+        <w:rPr>
+          <w:rFonts w:ascii="Times New Roman" w:hAnsi="Times New Roman" w:cs="Times New Roman"/>
+        </w:rPr>
+        <w:t>the</w:t>
+      </w:r>
+      <w:proofErr w:type="spellEnd"/>
+      <w:r>
+        <w:rPr>
+          <w:rFonts w:ascii="Times New Roman" w:hAnsi="Times New Roman" w:cs="Times New Roman"/>
+        </w:rPr>
+        <w:t xml:space="preserve"> </w:t>
+      </w:r>
+      <w:proofErr w:type="spellStart"/>
+      <w:r>
+        <w:rPr>
+          <w:rFonts w:ascii="Times New Roman" w:hAnsi="Times New Roman" w:cs="Times New Roman"/>
+        </w:rPr>
+        <w:t>results</w:t>
+      </w:r>
+      <w:proofErr w:type="spellEnd"/>
+    </w:p>
+    <w:p>
+      <w:pPr>
+        <w:pStyle w:val="KeinLeerraum"/>
+        <w:jc w:val="both"/>
+        <w:rPr>
+          <w:rFonts w:ascii="Times New Roman" w:hAnsi="Times New Roman" w:cs="Times New Roman"/>
+        </w:rPr>
+      </w:pPr>
+    </w:p>
+    <w:p>
+      <w:pPr>
+        <w:pStyle w:val="KeinLeerraum"/>
+        <w:jc w:val="both"/>
+        <w:rPr>
+          <w:rFonts w:ascii="Times New Roman" w:hAnsi="Times New Roman" w:cs="Times New Roman"/>
+          <w:b/>
+          <w:bCs/>
+        </w:rPr>
+      </w:pPr>
+      <w:proofErr w:type="spellStart"/>
+      <w:r>
+        <w:rPr>
+          <w:rFonts w:ascii="Times New Roman" w:hAnsi="Times New Roman" w:cs="Times New Roman"/>
+          <w:b/>
+          <w:bCs/>
+        </w:rPr>
+        <w:t>Using</w:t>
+      </w:r>
+      <w:proofErr w:type="spellEnd"/>
+      <w:r>
+        <w:rPr>
+          <w:rFonts w:ascii="Times New Roman" w:hAnsi="Times New Roman" w:cs="Times New Roman"/>
+          <w:b/>
+          <w:bCs/>
+        </w:rPr>
+        <w:t xml:space="preserve"> </w:t>
+      </w:r>
+      <w:r>
+        <w:rPr>
+          <w:rFonts w:ascii="Times New Roman" w:hAnsi="Times New Roman" w:cs="Times New Roman"/>
+          <w:b/>
+          <w:bCs/>
+        </w:rPr>
+        <w:t xml:space="preserve">Groovy </w:t>
+      </w:r>
+      <w:proofErr w:type="spellStart"/>
+      <w:r>
+        <w:rPr>
+          <w:rFonts w:ascii="Times New Roman" w:hAnsi="Times New Roman" w:cs="Times New Roman"/>
+          <w:b/>
+          <w:bCs/>
+        </w:rPr>
+        <w:t>script</w:t>
+      </w:r>
+      <w:proofErr w:type="spellEnd"/>
+    </w:p>
+    <w:p>
+      <w:pPr>
+        <w:pStyle w:val="KeinLeerraum"/>
+        <w:jc w:val="both"/>
+        <w:rPr>
+          <w:rFonts w:ascii="Times New Roman" w:hAnsi="Times New Roman" w:cs="Times New Roman"/>
+        </w:rPr>
+      </w:pPr>
+    </w:p>
+    <w:p>
+      <w:pPr>
+        <w:pStyle w:val="KeinLeerraum"/>
+        <w:jc w:val="both"/>
+        <w:rPr>
+          <w:rFonts w:ascii="Times New Roman" w:hAnsi="Times New Roman" w:cs="Times New Roman"/>
+        </w:rPr>
+      </w:pPr>
+      <w:r>
+        <w:rPr>
+          <w:rFonts w:ascii="Times New Roman" w:hAnsi="Times New Roman" w:cs="Times New Roman"/>
+        </w:rPr>
+        <w:t xml:space="preserve">// </w:t>
+      </w:r>
+      <w:hyperlink r:id="rId14" w:history="1">
+        <w:r>
+          <w:rPr>
+            <w:rStyle w:val="Hyperlink"/>
+            <w:rFonts w:ascii="Times New Roman" w:hAnsi="Times New Roman" w:cs="Times New Roman"/>
+          </w:rPr>
+          <w:t>https://groovy-lang.org/json.html</w:t>
+        </w:r>
+      </w:hyperlink>
+    </w:p>
+    <w:p>
+      <w:pPr>
+        <w:pStyle w:val="KeinLeerraum"/>
+        <w:jc w:val="both"/>
+        <w:rPr>
+          <w:rFonts w:ascii="Times New Roman" w:hAnsi="Times New Roman" w:cs="Times New Roman"/>
+        </w:rPr>
+      </w:pPr>
+    </w:p>
+    <w:p>
+      <w:pPr>
+        <w:pStyle w:val="KeinLeerraum"/>
+        <w:jc w:val="both"/>
+        <w:rPr>
+          <w:rFonts w:ascii="Times New Roman" w:hAnsi="Times New Roman" w:cs="Times New Roman"/>
+        </w:rPr>
+      </w:pPr>
+    </w:p>
+    <w:p>
+      <w:pPr>
+        <w:pStyle w:val="KeinLeerraum"/>
+        <w:jc w:val="both"/>
+        <w:rPr>
+          <w:rFonts w:ascii="Times New Roman" w:hAnsi="Times New Roman" w:cs="Times New Roman"/>
+          <w:b/>
+          <w:bCs/>
+        </w:rPr>
+      </w:pPr>
+      <w:proofErr w:type="spellStart"/>
+      <w:r>
+        <w:rPr>
+          <w:rFonts w:ascii="Times New Roman" w:hAnsi="Times New Roman" w:cs="Times New Roman"/>
+          <w:b/>
+          <w:bCs/>
+        </w:rPr>
+        <w:t>How</w:t>
+      </w:r>
+      <w:proofErr w:type="spellEnd"/>
+      <w:r>
+        <w:rPr>
+          <w:rFonts w:ascii="Times New Roman" w:hAnsi="Times New Roman" w:cs="Times New Roman"/>
+          <w:b/>
+          <w:bCs/>
+        </w:rPr>
+        <w:t xml:space="preserve"> </w:t>
+      </w:r>
+      <w:proofErr w:type="spellStart"/>
+      <w:r>
+        <w:rPr>
+          <w:rFonts w:ascii="Times New Roman" w:hAnsi="Times New Roman" w:cs="Times New Roman"/>
+          <w:b/>
+          <w:bCs/>
+        </w:rPr>
+        <w:t>to</w:t>
+      </w:r>
+      <w:proofErr w:type="spellEnd"/>
+      <w:r>
+        <w:rPr>
+          <w:rFonts w:ascii="Times New Roman" w:hAnsi="Times New Roman" w:cs="Times New Roman"/>
+          <w:b/>
+          <w:bCs/>
+        </w:rPr>
+        <w:t xml:space="preserve"> </w:t>
+      </w:r>
+      <w:proofErr w:type="spellStart"/>
+      <w:r>
+        <w:rPr>
+          <w:rFonts w:ascii="Times New Roman" w:hAnsi="Times New Roman" w:cs="Times New Roman"/>
+          <w:b/>
+          <w:bCs/>
+        </w:rPr>
+        <w:t>extrat</w:t>
+      </w:r>
+      <w:proofErr w:type="spellEnd"/>
+      <w:r>
+        <w:rPr>
+          <w:rFonts w:ascii="Times New Roman" w:hAnsi="Times New Roman" w:cs="Times New Roman"/>
+          <w:b/>
+          <w:bCs/>
+        </w:rPr>
+        <w:t xml:space="preserve"> XML </w:t>
+      </w:r>
+      <w:proofErr w:type="spellStart"/>
+      <w:r>
+        <w:rPr>
+          <w:rFonts w:ascii="Times New Roman" w:hAnsi="Times New Roman" w:cs="Times New Roman"/>
+          <w:b/>
+          <w:bCs/>
+        </w:rPr>
+        <w:t>response</w:t>
+      </w:r>
+      <w:proofErr w:type="spellEnd"/>
+      <w:r>
+        <w:rPr>
+          <w:rFonts w:ascii="Times New Roman" w:hAnsi="Times New Roman" w:cs="Times New Roman"/>
+          <w:b/>
+          <w:bCs/>
+        </w:rPr>
+        <w:t xml:space="preserve"> and </w:t>
+      </w:r>
+      <w:proofErr w:type="spellStart"/>
+      <w:r>
+        <w:rPr>
+          <w:rFonts w:ascii="Times New Roman" w:hAnsi="Times New Roman" w:cs="Times New Roman"/>
+          <w:b/>
+          <w:bCs/>
+        </w:rPr>
+        <w:t>use</w:t>
+      </w:r>
+      <w:proofErr w:type="spellEnd"/>
+      <w:r>
+        <w:rPr>
+          <w:rFonts w:ascii="Times New Roman" w:hAnsi="Times New Roman" w:cs="Times New Roman"/>
+          <w:b/>
+          <w:bCs/>
+        </w:rPr>
+        <w:t xml:space="preserve"> in </w:t>
+      </w:r>
+      <w:proofErr w:type="spellStart"/>
+      <w:r>
+        <w:rPr>
+          <w:rFonts w:ascii="Times New Roman" w:hAnsi="Times New Roman" w:cs="Times New Roman"/>
+          <w:b/>
+          <w:bCs/>
+        </w:rPr>
+        <w:t>next</w:t>
+      </w:r>
+      <w:proofErr w:type="spellEnd"/>
+      <w:r>
+        <w:rPr>
+          <w:rFonts w:ascii="Times New Roman" w:hAnsi="Times New Roman" w:cs="Times New Roman"/>
+          <w:b/>
+          <w:bCs/>
+        </w:rPr>
+        <w:t xml:space="preserve"> API </w:t>
+      </w:r>
+      <w:proofErr w:type="spellStart"/>
+      <w:r>
+        <w:rPr>
+          <w:rFonts w:ascii="Times New Roman" w:hAnsi="Times New Roman" w:cs="Times New Roman"/>
+          <w:b/>
+          <w:bCs/>
+        </w:rPr>
+        <w:t>request</w:t>
+      </w:r>
+      <w:proofErr w:type="spellEnd"/>
+    </w:p>
+    <w:p>
+      <w:pPr>
+        <w:pStyle w:val="KeinLeerraum"/>
+        <w:jc w:val="both"/>
+        <w:rPr>
+          <w:rFonts w:ascii="Times New Roman" w:hAnsi="Times New Roman" w:cs="Times New Roman"/>
+        </w:rPr>
+      </w:pPr>
+    </w:p>
+    <w:p>
+      <w:pPr>
+        <w:pStyle w:val="KeinLeerraum"/>
+        <w:jc w:val="both"/>
+        <w:rPr>
+          <w:rFonts w:ascii="Times New Roman" w:hAnsi="Times New Roman" w:cs="Times New Roman"/>
+        </w:rPr>
+      </w:pPr>
+      <w:r>
+        <w:rPr>
+          <w:rFonts w:ascii="Times New Roman" w:hAnsi="Times New Roman" w:cs="Times New Roman"/>
+        </w:rPr>
+        <w:t xml:space="preserve">Property Transfer </w:t>
+      </w:r>
+      <w:proofErr w:type="spellStart"/>
+      <w:r>
+        <w:rPr>
+          <w:rFonts w:ascii="Times New Roman" w:hAnsi="Times New Roman" w:cs="Times New Roman"/>
+        </w:rPr>
+        <w:t>step</w:t>
+      </w:r>
+      <w:proofErr w:type="spellEnd"/>
+    </w:p>
+    <w:p>
+      <w:pPr>
+        <w:pStyle w:val="KeinLeerraum"/>
+        <w:jc w:val="both"/>
+        <w:rPr>
+          <w:rFonts w:ascii="Times New Roman" w:hAnsi="Times New Roman" w:cs="Times New Roman"/>
+        </w:rPr>
+      </w:pPr>
+    </w:p>
+    <w:p>
+      <w:pPr>
+        <w:pStyle w:val="KeinLeerraum"/>
+        <w:numPr>
+          <w:ilvl w:val="0"/>
+          <w:numId w:val="1"/>
+        </w:numPr>
+        <w:jc w:val="both"/>
+        <w:rPr>
+          <w:rFonts w:ascii="Times New Roman" w:hAnsi="Times New Roman" w:cs="Times New Roman"/>
+        </w:rPr>
+      </w:pPr>
+      <w:proofErr w:type="spellStart"/>
+      <w:r>
+        <w:rPr>
+          <w:rFonts w:ascii="Times New Roman" w:hAnsi="Times New Roman" w:cs="Times New Roman"/>
+        </w:rPr>
+        <w:t>Step</w:t>
+      </w:r>
+      <w:proofErr w:type="spellEnd"/>
+      <w:r>
+        <w:rPr>
+          <w:rFonts w:ascii="Times New Roman" w:hAnsi="Times New Roman" w:cs="Times New Roman"/>
+        </w:rPr>
+        <w:t xml:space="preserve"> 1:  Add </w:t>
+      </w:r>
+      <w:proofErr w:type="spellStart"/>
+      <w:r>
+        <w:rPr>
+          <w:rFonts w:ascii="Times New Roman" w:hAnsi="Times New Roman" w:cs="Times New Roman"/>
+        </w:rPr>
+        <w:t>api</w:t>
+      </w:r>
+      <w:proofErr w:type="spellEnd"/>
+      <w:r>
+        <w:rPr>
+          <w:rFonts w:ascii="Times New Roman" w:hAnsi="Times New Roman" w:cs="Times New Roman"/>
+        </w:rPr>
+        <w:t xml:space="preserve"> </w:t>
+      </w:r>
+      <w:proofErr w:type="spellStart"/>
+      <w:r>
+        <w:rPr>
+          <w:rFonts w:ascii="Times New Roman" w:hAnsi="Times New Roman" w:cs="Times New Roman"/>
+        </w:rPr>
+        <w:t>requests</w:t>
+      </w:r>
+      <w:proofErr w:type="spellEnd"/>
+      <w:r>
+        <w:rPr>
+          <w:rFonts w:ascii="Times New Roman" w:hAnsi="Times New Roman" w:cs="Times New Roman"/>
+        </w:rPr>
+        <w:t xml:space="preserve"> in a Test </w:t>
+      </w:r>
+      <w:proofErr w:type="spellStart"/>
+      <w:r>
+        <w:rPr>
+          <w:rFonts w:ascii="Times New Roman" w:hAnsi="Times New Roman" w:cs="Times New Roman"/>
+        </w:rPr>
+        <w:t>case</w:t>
+      </w:r>
+      <w:proofErr w:type="spellEnd"/>
+    </w:p>
+    <w:p>
+      <w:pPr>
+        <w:pStyle w:val="KeinLeerraum"/>
+        <w:numPr>
+          <w:ilvl w:val="0"/>
+          <w:numId w:val="1"/>
+        </w:numPr>
+        <w:jc w:val="both"/>
+        <w:rPr>
+          <w:rFonts w:ascii="Times New Roman" w:hAnsi="Times New Roman" w:cs="Times New Roman"/>
+        </w:rPr>
+      </w:pPr>
+      <w:proofErr w:type="spellStart"/>
+      <w:r>
+        <w:rPr>
+          <w:rFonts w:ascii="Times New Roman" w:hAnsi="Times New Roman" w:cs="Times New Roman"/>
+        </w:rPr>
+        <w:t>Step</w:t>
+      </w:r>
+      <w:proofErr w:type="spellEnd"/>
+      <w:r>
+        <w:rPr>
+          <w:rFonts w:ascii="Times New Roman" w:hAnsi="Times New Roman" w:cs="Times New Roman"/>
+        </w:rPr>
+        <w:t xml:space="preserve"> </w:t>
+      </w:r>
+      <w:proofErr w:type="gramStart"/>
+      <w:r>
+        <w:rPr>
+          <w:rFonts w:ascii="Times New Roman" w:hAnsi="Times New Roman" w:cs="Times New Roman"/>
+        </w:rPr>
+        <w:t>2 :</w:t>
+      </w:r>
+      <w:proofErr w:type="gramEnd"/>
+      <w:r>
+        <w:rPr>
+          <w:rFonts w:ascii="Times New Roman" w:hAnsi="Times New Roman" w:cs="Times New Roman"/>
+        </w:rPr>
+        <w:t xml:space="preserve"> </w:t>
+      </w:r>
+      <w:proofErr w:type="spellStart"/>
+      <w:r>
+        <w:rPr>
+          <w:rFonts w:ascii="Times New Roman" w:hAnsi="Times New Roman" w:cs="Times New Roman"/>
+        </w:rPr>
+        <w:t>properties</w:t>
+      </w:r>
+      <w:proofErr w:type="spellEnd"/>
+      <w:r>
+        <w:rPr>
+          <w:rFonts w:ascii="Times New Roman" w:hAnsi="Times New Roman" w:cs="Times New Roman"/>
+        </w:rPr>
+        <w:t xml:space="preserve"> </w:t>
+      </w:r>
+      <w:proofErr w:type="spellStart"/>
+      <w:r>
+        <w:rPr>
+          <w:rFonts w:ascii="Times New Roman" w:hAnsi="Times New Roman" w:cs="Times New Roman"/>
+        </w:rPr>
+        <w:t>transfer</w:t>
+      </w:r>
+      <w:proofErr w:type="spellEnd"/>
+      <w:r>
+        <w:rPr>
+          <w:rFonts w:ascii="Times New Roman" w:hAnsi="Times New Roman" w:cs="Times New Roman"/>
+        </w:rPr>
+        <w:t xml:space="preserve"> </w:t>
+      </w:r>
+      <w:proofErr w:type="spellStart"/>
+      <w:r>
+        <w:rPr>
+          <w:rFonts w:ascii="Times New Roman" w:hAnsi="Times New Roman" w:cs="Times New Roman"/>
+        </w:rPr>
+        <w:t>step</w:t>
+      </w:r>
+      <w:proofErr w:type="spellEnd"/>
+    </w:p>
+    <w:p>
+      <w:pPr>
+        <w:pStyle w:val="KeinLeerraum"/>
+        <w:numPr>
+          <w:ilvl w:val="0"/>
+          <w:numId w:val="1"/>
+        </w:numPr>
+        <w:jc w:val="both"/>
+        <w:rPr>
+          <w:rFonts w:ascii="Times New Roman" w:hAnsi="Times New Roman" w:cs="Times New Roman"/>
+        </w:rPr>
+      </w:pPr>
+      <w:proofErr w:type="spellStart"/>
+      <w:r>
+        <w:rPr>
+          <w:rFonts w:ascii="Times New Roman" w:hAnsi="Times New Roman" w:cs="Times New Roman"/>
+        </w:rPr>
+        <w:t>Step</w:t>
+      </w:r>
+      <w:proofErr w:type="spellEnd"/>
+      <w:r>
+        <w:rPr>
+          <w:rFonts w:ascii="Times New Roman" w:hAnsi="Times New Roman" w:cs="Times New Roman"/>
+        </w:rPr>
+        <w:t xml:space="preserve"> 3: </w:t>
+      </w:r>
+      <w:proofErr w:type="spellStart"/>
+      <w:r>
+        <w:rPr>
+          <w:rFonts w:ascii="Times New Roman" w:hAnsi="Times New Roman" w:cs="Times New Roman"/>
+        </w:rPr>
+        <w:t>provide</w:t>
+      </w:r>
+      <w:proofErr w:type="spellEnd"/>
+      <w:r>
+        <w:rPr>
+          <w:rFonts w:ascii="Times New Roman" w:hAnsi="Times New Roman" w:cs="Times New Roman"/>
+        </w:rPr>
+        <w:t xml:space="preserve"> source an </w:t>
+      </w:r>
+      <w:proofErr w:type="spellStart"/>
+      <w:r>
+        <w:rPr>
+          <w:rFonts w:ascii="Times New Roman" w:hAnsi="Times New Roman" w:cs="Times New Roman"/>
+        </w:rPr>
+        <w:t>target</w:t>
+      </w:r>
+      <w:proofErr w:type="spellEnd"/>
+    </w:p>
+    <w:p>
+      <w:pPr>
+        <w:pStyle w:val="KeinLeerraum"/>
+        <w:numPr>
+          <w:ilvl w:val="0"/>
+          <w:numId w:val="1"/>
+        </w:numPr>
+        <w:jc w:val="both"/>
+        <w:rPr>
+          <w:rFonts w:ascii="Times New Roman" w:hAnsi="Times New Roman" w:cs="Times New Roman"/>
+        </w:rPr>
+      </w:pPr>
+      <w:proofErr w:type="spellStart"/>
+      <w:r>
+        <w:rPr>
+          <w:rFonts w:ascii="Times New Roman" w:hAnsi="Times New Roman" w:cs="Times New Roman"/>
+        </w:rPr>
+        <w:t>Step</w:t>
+      </w:r>
+      <w:proofErr w:type="spellEnd"/>
+      <w:r>
+        <w:rPr>
+          <w:rFonts w:ascii="Times New Roman" w:hAnsi="Times New Roman" w:cs="Times New Roman"/>
+        </w:rPr>
+        <w:t xml:space="preserve"> 5: Click an </w:t>
+      </w:r>
+      <w:proofErr w:type="spellStart"/>
+      <w:r>
+        <w:rPr>
+          <w:rFonts w:ascii="Times New Roman" w:hAnsi="Times New Roman" w:cs="Times New Roman"/>
+        </w:rPr>
+        <w:t>ns</w:t>
+      </w:r>
+      <w:proofErr w:type="spellEnd"/>
+      <w:r>
+        <w:rPr>
+          <w:rFonts w:ascii="Times New Roman" w:hAnsi="Times New Roman" w:cs="Times New Roman"/>
+        </w:rPr>
+        <w:t xml:space="preserve">: and </w:t>
+      </w:r>
+      <w:proofErr w:type="spellStart"/>
+      <w:r>
+        <w:rPr>
+          <w:rFonts w:ascii="Times New Roman" w:hAnsi="Times New Roman" w:cs="Times New Roman"/>
+        </w:rPr>
+        <w:t>provide</w:t>
+      </w:r>
+      <w:proofErr w:type="spellEnd"/>
+      <w:r>
+        <w:rPr>
+          <w:rFonts w:ascii="Times New Roman" w:hAnsi="Times New Roman" w:cs="Times New Roman"/>
+        </w:rPr>
+        <w:t xml:space="preserve"> </w:t>
+      </w:r>
+      <w:proofErr w:type="spellStart"/>
+      <w:r>
+        <w:rPr>
+          <w:rFonts w:ascii="Times New Roman" w:hAnsi="Times New Roman" w:cs="Times New Roman"/>
+        </w:rPr>
+        <w:t>xpath</w:t>
+      </w:r>
+      <w:proofErr w:type="spellEnd"/>
+      <w:r>
+        <w:rPr>
+          <w:rFonts w:ascii="Times New Roman" w:hAnsi="Times New Roman" w:cs="Times New Roman"/>
+        </w:rPr>
+        <w:t xml:space="preserve"> </w:t>
+      </w:r>
+      <w:proofErr w:type="spellStart"/>
+      <w:r>
+        <w:rPr>
+          <w:rFonts w:ascii="Times New Roman" w:hAnsi="Times New Roman" w:cs="Times New Roman"/>
+        </w:rPr>
+        <w:t>for</w:t>
+      </w:r>
+      <w:proofErr w:type="spellEnd"/>
+      <w:r>
+        <w:rPr>
+          <w:rFonts w:ascii="Times New Roman" w:hAnsi="Times New Roman" w:cs="Times New Roman"/>
+        </w:rPr>
+        <w:t xml:space="preserve"> source and </w:t>
+      </w:r>
+      <w:proofErr w:type="spellStart"/>
+      <w:r>
+        <w:rPr>
+          <w:rFonts w:ascii="Times New Roman" w:hAnsi="Times New Roman" w:cs="Times New Roman"/>
+        </w:rPr>
+        <w:t>target</w:t>
+      </w:r>
+      <w:proofErr w:type="spellEnd"/>
+    </w:p>
+    <w:p>
+      <w:pPr>
+        <w:pStyle w:val="KeinLeerraum"/>
+        <w:numPr>
+          <w:ilvl w:val="0"/>
+          <w:numId w:val="1"/>
+        </w:numPr>
+        <w:jc w:val="both"/>
+        <w:rPr>
+          <w:rFonts w:ascii="Times New Roman" w:hAnsi="Times New Roman" w:cs="Times New Roman"/>
+        </w:rPr>
+      </w:pPr>
+      <w:r>
+        <w:rPr>
+          <w:noProof/>
+          <w:highlight w:val="yellow"/>
+        </w:rPr>
+        <w:drawing>
+          <wp:inline distT="0" distB="0" distL="0" distR="0" wp14:anchorId="2319F858" wp14:editId="54AF0862">
+            <wp:extent cx="5760720" cy="1903730"/>
+            <wp:effectExtent l="0" t="0" r="0" b="1270"/>
+            <wp:docPr id="10" name="Grafik 10"/>
+            <wp:cNvGraphicFramePr>
+              <a:graphicFrameLocks xmlns:a="http://schemas.openxmlformats.org/drawingml/2006/main" noChangeAspect="1"/>
+            </wp:cNvGraphicFramePr>
+            <a:graphic xmlns:a="http://schemas.openxmlformats.org/drawingml/2006/main">
+              <a:graphicData uri="http://schemas.openxmlformats.org/drawingml/2006/picture">
+                <pic:pic xmlns:pic="http://schemas.openxmlformats.org/drawingml/2006/picture">
+                  <pic:nvPicPr>
+                    <pic:cNvPr id="1" name=""/>
+                    <pic:cNvPicPr/>
+                  </pic:nvPicPr>
+                  <pic:blipFill>
+                    <a:blip r:embed="rId15"/>
+                    <a:stretch>
+                      <a:fillRect/>
+                    </a:stretch>
+                  </pic:blipFill>
+                  <pic:spPr>
+                    <a:xfrm>
+                      <a:off x="0" y="0"/>
+                      <a:ext cx="5760720" cy="1903730"/>
+                    </a:xfrm>
+                    <a:prstGeom prst="rect">
+                      <a:avLst/>
+                    </a:prstGeom>
+                  </pic:spPr>
+                </pic:pic>
+              </a:graphicData>
+            </a:graphic>
+          </wp:inline>
+        </w:drawing>
+      </w:r>
+    </w:p>
+    <w:p>
+      <w:pPr>
+        <w:pStyle w:val="KeinLeerraum"/>
+        <w:jc w:val="both"/>
+        <w:rPr>
+          <w:rFonts w:ascii="Times New Roman" w:hAnsi="Times New Roman" w:cs="Times New Roman"/>
+        </w:rPr>
+      </w:pPr>
+    </w:p>
+    <w:p>
+      <w:pPr>
+        <w:pStyle w:val="KeinLeerraum"/>
+        <w:numPr>
+          <w:ilvl w:val="0"/>
+          <w:numId w:val="1"/>
+        </w:numPr>
+        <w:jc w:val="both"/>
+        <w:rPr>
+          <w:rFonts w:ascii="Times New Roman" w:hAnsi="Times New Roman" w:cs="Times New Roman"/>
+        </w:rPr>
+      </w:pPr>
+      <w:proofErr w:type="spellStart"/>
+      <w:r>
+        <w:rPr>
+          <w:rFonts w:ascii="Times New Roman" w:hAnsi="Times New Roman" w:cs="Times New Roman"/>
+        </w:rPr>
+        <w:t>STep</w:t>
+      </w:r>
+      <w:proofErr w:type="spellEnd"/>
+      <w:r>
+        <w:rPr>
+          <w:rFonts w:ascii="Times New Roman" w:hAnsi="Times New Roman" w:cs="Times New Roman"/>
+        </w:rPr>
+        <w:t xml:space="preserve"> 5: </w:t>
+      </w:r>
+    </w:p>
+    <w:p>
+      <w:pPr>
+        <w:pStyle w:val="Listenabsatz"/>
+        <w:rPr>
+          <w:rFonts w:ascii="Times New Roman" w:hAnsi="Times New Roman" w:cs="Times New Roman"/>
+        </w:rPr>
+      </w:pPr>
+    </w:p>
+    <w:p>
+      <w:pPr>
+        <w:pStyle w:val="KeinLeerraum"/>
+        <w:jc w:val="both"/>
+        <w:rPr>
+          <w:rFonts w:ascii="Times New Roman" w:hAnsi="Times New Roman" w:cs="Times New Roman"/>
+        </w:rPr>
+      </w:pPr>
+      <w:hyperlink r:id="rId16" w:history="1">
+        <w:r>
+          <w:rPr>
+            <w:rStyle w:val="Hyperlink"/>
+            <w:rFonts w:ascii="Times New Roman" w:hAnsi="Times New Roman" w:cs="Times New Roman"/>
+          </w:rPr>
+          <w:t>https://xmltoolbox.appspot.com/xpath_generator.html</w:t>
+        </w:r>
+      </w:hyperlink>
+    </w:p>
+    <w:p>
+      <w:pPr>
+        <w:pStyle w:val="KeinLeerraum"/>
+        <w:jc w:val="both"/>
+        <w:rPr>
+          <w:rFonts w:ascii="Times New Roman" w:hAnsi="Times New Roman" w:cs="Times New Roman"/>
+        </w:rPr>
+      </w:pPr>
+      <w:r>
+        <w:rPr>
+          <w:rFonts w:ascii="Times New Roman" w:hAnsi="Times New Roman" w:cs="Times New Roman"/>
+        </w:rPr>
+        <w:t>https://xmlgrid.net/</w:t>
+      </w:r>
+    </w:p>
+    <w:p>
+      <w:pPr>
+        <w:pStyle w:val="KeinLeerraum"/>
+        <w:jc w:val="both"/>
+        <w:rPr>
+          <w:rFonts w:ascii="Times New Roman" w:hAnsi="Times New Roman" w:cs="Times New Roman"/>
+        </w:rPr>
+      </w:pPr>
+      <w:r>
+        <w:rPr>
+          <w:noProof/>
+        </w:rPr>
+        <w:drawing>
+          <wp:inline distT="0" distB="0" distL="0" distR="0" wp14:anchorId="6B5F0C6F" wp14:editId="3E2D97C3">
+            <wp:extent cx="5328954" cy="3340582"/>
+            <wp:effectExtent l="0" t="0" r="5080" b="0"/>
+            <wp:docPr id="11" name="Grafik 11"/>
+            <wp:cNvGraphicFramePr>
+              <a:graphicFrameLocks xmlns:a="http://schemas.openxmlformats.org/drawingml/2006/main" noChangeAspect="1"/>
+            </wp:cNvGraphicFramePr>
+            <a:graphic xmlns:a="http://schemas.openxmlformats.org/drawingml/2006/main">
+              <a:graphicData uri="http://schemas.openxmlformats.org/drawingml/2006/picture">
+                <pic:pic xmlns:pic="http://schemas.openxmlformats.org/drawingml/2006/picture">
+                  <pic:nvPicPr>
+                    <pic:cNvPr id="1" name=""/>
+                    <pic:cNvPicPr/>
+                  </pic:nvPicPr>
+                  <pic:blipFill>
+                    <a:blip r:embed="rId17"/>
+                    <a:stretch>
+                      <a:fillRect/>
+                    </a:stretch>
+                  </pic:blipFill>
+                  <pic:spPr>
+                    <a:xfrm>
+                      <a:off x="0" y="0"/>
+                      <a:ext cx="5387786" cy="3377462"/>
+                    </a:xfrm>
+                    <a:prstGeom prst="rect">
+                      <a:avLst/>
+                    </a:prstGeom>
+                  </pic:spPr>
+                </pic:pic>
+              </a:graphicData>
+            </a:graphic>
+          </wp:inline>
+        </w:drawing>
+      </w:r>
+    </w:p>
+    <w:p>
+      <w:pPr>
+        <w:pStyle w:val="KeinLeerraum"/>
+        <w:jc w:val="both"/>
+        <w:rPr>
+          <w:rFonts w:ascii="Times New Roman" w:hAnsi="Times New Roman" w:cs="Times New Roman"/>
+        </w:rPr>
+      </w:pPr>
+    </w:p>
+    <w:p>
+      <w:pPr>
+        <w:pStyle w:val="KeinLeerraum"/>
+        <w:jc w:val="both"/>
+        <w:rPr>
+          <w:rFonts w:ascii="Times New Roman" w:hAnsi="Times New Roman" w:cs="Times New Roman"/>
+        </w:rPr>
+      </w:pPr>
+      <w:hyperlink r:id="rId18" w:history="1">
+        <w:r>
+          <w:rPr>
+            <w:rStyle w:val="Hyperlink"/>
+            <w:rFonts w:ascii="Times New Roman" w:hAnsi="Times New Roman" w:cs="Times New Roman"/>
+          </w:rPr>
+          <w:t>http://xpather.com/</w:t>
+        </w:r>
+      </w:hyperlink>
+    </w:p>
+    <w:p>
+      <w:pPr>
+        <w:pStyle w:val="KeinLeerraum"/>
+        <w:jc w:val="both"/>
+        <w:rPr>
+          <w:rFonts w:ascii="Times New Roman" w:hAnsi="Times New Roman" w:cs="Times New Roman"/>
+        </w:rPr>
+      </w:pPr>
+      <w:r>
+        <w:rPr>
+          <w:noProof/>
+        </w:rPr>
+        <w:drawing>
+          <wp:inline distT="0" distB="0" distL="0" distR="0" wp14:anchorId="1BDD4D7E" wp14:editId="23C14CA4">
+            <wp:extent cx="5760720" cy="2086610"/>
+            <wp:effectExtent l="0" t="0" r="0" b="8890"/>
+            <wp:docPr id="12" name="Grafik 12"/>
+            <wp:cNvGraphicFramePr>
+              <a:graphicFrameLocks xmlns:a="http://schemas.openxmlformats.org/drawingml/2006/main" noChangeAspect="1"/>
+            </wp:cNvGraphicFramePr>
+            <a:graphic xmlns:a="http://schemas.openxmlformats.org/drawingml/2006/main">
+              <a:graphicData uri="http://schemas.openxmlformats.org/drawingml/2006/picture">
+                <pic:pic xmlns:pic="http://schemas.openxmlformats.org/drawingml/2006/picture">
+                  <pic:nvPicPr>
+                    <pic:cNvPr id="1" name=""/>
+                    <pic:cNvPicPr/>
+                  </pic:nvPicPr>
+                  <pic:blipFill>
+                    <a:blip r:embed="rId19"/>
+                    <a:stretch>
+                      <a:fillRect/>
+                    </a:stretch>
+                  </pic:blipFill>
+                  <pic:spPr>
+                    <a:xfrm>
+                      <a:off x="0" y="0"/>
+                      <a:ext cx="5760720" cy="2086610"/>
+                    </a:xfrm>
+                    <a:prstGeom prst="rect">
+                      <a:avLst/>
+                    </a:prstGeom>
+                  </pic:spPr>
+                </pic:pic>
+              </a:graphicData>
+            </a:graphic>
+          </wp:inline>
+        </w:drawing>
+      </w:r>
+    </w:p>
+    <w:p>
+      <w:pPr>
+        <w:pStyle w:val="KeinLeerraum"/>
+        <w:jc w:val="both"/>
+        <w:rPr>
+          <w:rFonts w:ascii="Times New Roman" w:hAnsi="Times New Roman" w:cs="Times New Roman"/>
+        </w:rPr>
+      </w:pPr>
+    </w:p>
+    <w:p>
+      <w:pPr>
+        <w:pStyle w:val="KeinLeerraum"/>
+        <w:jc w:val="both"/>
+        <w:rPr>
+          <w:rFonts w:ascii="Times New Roman" w:hAnsi="Times New Roman" w:cs="Times New Roman"/>
+        </w:rPr>
+      </w:pPr>
+      <w:r>
+        <w:rPr>
+          <w:noProof/>
+        </w:rPr>
+        <w:drawing>
+          <wp:inline distT="0" distB="0" distL="0" distR="0" wp14:anchorId="1E1EE65C" wp14:editId="782528A7">
+            <wp:extent cx="5760720" cy="3248025"/>
+            <wp:effectExtent l="0" t="0" r="0" b="9525"/>
+            <wp:docPr id="13" name="Grafik 13"/>
+            <wp:cNvGraphicFramePr>
+              <a:graphicFrameLocks xmlns:a="http://schemas.openxmlformats.org/drawingml/2006/main" noChangeAspect="1"/>
+            </wp:cNvGraphicFramePr>
+            <a:graphic xmlns:a="http://schemas.openxmlformats.org/drawingml/2006/main">
+              <a:graphicData uri="http://schemas.openxmlformats.org/drawingml/2006/picture">
+                <pic:pic xmlns:pic="http://schemas.openxmlformats.org/drawingml/2006/picture">
+                  <pic:nvPicPr>
+                    <pic:cNvPr id="1" name=""/>
+                    <pic:cNvPicPr/>
+                  </pic:nvPicPr>
+                  <pic:blipFill>
+                    <a:blip r:embed="rId20"/>
+                    <a:stretch>
+                      <a:fillRect/>
+                    </a:stretch>
+                  </pic:blipFill>
+                  <pic:spPr>
+                    <a:xfrm>
+                      <a:off x="0" y="0"/>
+                      <a:ext cx="5760720" cy="3248025"/>
+                    </a:xfrm>
+                    <a:prstGeom prst="rect">
+                      <a:avLst/>
+                    </a:prstGeom>
+                  </pic:spPr>
+                </pic:pic>
+              </a:graphicData>
+            </a:graphic>
+          </wp:inline>
+        </w:drawing>
+      </w:r>
+    </w:p>
+    <w:p>
+      <w:pPr>
+        <w:pStyle w:val="KeinLeerraum"/>
+        <w:jc w:val="both"/>
+        <w:rPr>
+          <w:rFonts w:ascii="Times New Roman" w:hAnsi="Times New Roman" w:cs="Times New Roman"/>
+        </w:rPr>
+      </w:pPr>
+    </w:p>
+    <w:p>
+      <w:pPr>
+        <w:pStyle w:val="KeinLeerraum"/>
+        <w:jc w:val="both"/>
+        <w:rPr>
+          <w:rFonts w:ascii="Times New Roman" w:hAnsi="Times New Roman" w:cs="Times New Roman"/>
+        </w:rPr>
+      </w:pPr>
+    </w:p>
+    <w:p>
+      <w:pPr>
+        <w:pStyle w:val="KeinLeerraum"/>
+        <w:jc w:val="both"/>
+        <w:rPr>
+          <w:rFonts w:ascii="Times New Roman" w:hAnsi="Times New Roman" w:cs="Times New Roman"/>
+          <w:b/>
+          <w:bCs/>
+        </w:rPr>
+      </w:pPr>
+      <w:proofErr w:type="spellStart"/>
+      <w:r>
+        <w:rPr>
+          <w:rFonts w:ascii="Times New Roman" w:hAnsi="Times New Roman" w:cs="Times New Roman"/>
+          <w:b/>
+          <w:bCs/>
+        </w:rPr>
+        <w:t>How</w:t>
+      </w:r>
+      <w:proofErr w:type="spellEnd"/>
+      <w:r>
+        <w:rPr>
+          <w:rFonts w:ascii="Times New Roman" w:hAnsi="Times New Roman" w:cs="Times New Roman"/>
+          <w:b/>
+          <w:bCs/>
+        </w:rPr>
+        <w:t xml:space="preserve"> </w:t>
+      </w:r>
+      <w:proofErr w:type="spellStart"/>
+      <w:r>
+        <w:rPr>
+          <w:rFonts w:ascii="Times New Roman" w:hAnsi="Times New Roman" w:cs="Times New Roman"/>
+          <w:b/>
+          <w:bCs/>
+        </w:rPr>
+        <w:t>to</w:t>
+      </w:r>
+      <w:proofErr w:type="spellEnd"/>
+      <w:r>
+        <w:rPr>
+          <w:rFonts w:ascii="Times New Roman" w:hAnsi="Times New Roman" w:cs="Times New Roman"/>
+          <w:b/>
+          <w:bCs/>
+        </w:rPr>
+        <w:t xml:space="preserve"> Create </w:t>
+      </w:r>
+      <w:proofErr w:type="spellStart"/>
+      <w:r>
+        <w:rPr>
+          <w:rFonts w:ascii="Times New Roman" w:hAnsi="Times New Roman" w:cs="Times New Roman"/>
+          <w:b/>
+          <w:bCs/>
+        </w:rPr>
+        <w:t>csv</w:t>
+      </w:r>
+      <w:proofErr w:type="spellEnd"/>
+      <w:r>
+        <w:rPr>
+          <w:rFonts w:ascii="Times New Roman" w:hAnsi="Times New Roman" w:cs="Times New Roman"/>
+          <w:b/>
+          <w:bCs/>
+        </w:rPr>
+        <w:t xml:space="preserve"> </w:t>
+      </w:r>
+      <w:proofErr w:type="spellStart"/>
+      <w:r>
+        <w:rPr>
+          <w:rFonts w:ascii="Times New Roman" w:hAnsi="Times New Roman" w:cs="Times New Roman"/>
+          <w:b/>
+          <w:bCs/>
+        </w:rPr>
+        <w:t>reports</w:t>
+      </w:r>
+      <w:proofErr w:type="spellEnd"/>
+      <w:r>
+        <w:rPr>
+          <w:rFonts w:ascii="Times New Roman" w:hAnsi="Times New Roman" w:cs="Times New Roman"/>
+          <w:b/>
+          <w:bCs/>
+        </w:rPr>
+        <w:t xml:space="preserve"> in </w:t>
+      </w:r>
+      <w:proofErr w:type="spellStart"/>
+      <w:r>
+        <w:rPr>
+          <w:rFonts w:ascii="Times New Roman" w:hAnsi="Times New Roman" w:cs="Times New Roman"/>
+          <w:b/>
+          <w:bCs/>
+        </w:rPr>
+        <w:t>Soapui</w:t>
+      </w:r>
+      <w:proofErr w:type="spellEnd"/>
+      <w:r>
+        <w:rPr>
+          <w:rFonts w:ascii="Times New Roman" w:hAnsi="Times New Roman" w:cs="Times New Roman"/>
+          <w:b/>
+          <w:bCs/>
+        </w:rPr>
+        <w:t xml:space="preserve"> Open Source</w:t>
+      </w:r>
+    </w:p>
+    <w:p>
+      <w:pPr>
+        <w:pStyle w:val="KeinLeerraum"/>
+        <w:jc w:val="both"/>
+        <w:rPr>
+          <w:rFonts w:ascii="Times New Roman" w:hAnsi="Times New Roman" w:cs="Times New Roman"/>
+        </w:rPr>
+      </w:pPr>
+    </w:p>
+    <w:p>
+      <w:pPr>
+        <w:pStyle w:val="KeinLeerraum"/>
+        <w:jc w:val="both"/>
+        <w:rPr>
+          <w:rFonts w:ascii="Times New Roman" w:hAnsi="Times New Roman" w:cs="Times New Roman"/>
+        </w:rPr>
+      </w:pPr>
+      <w:hyperlink r:id="rId21" w:history="1">
+        <w:r>
+          <w:rPr>
+            <w:rStyle w:val="Hyperlink"/>
+            <w:rFonts w:ascii="Times New Roman" w:hAnsi="Times New Roman" w:cs="Times New Roman"/>
+          </w:rPr>
+          <w:t>https://dzone.com/articles/how-to-achieve-csv-reporting-in-soapui-open-source-1</w:t>
+        </w:r>
+      </w:hyperlink>
+    </w:p>
+    <w:p>
+      <w:pPr>
+        <w:pStyle w:val="KeinLeerraum"/>
         <w:jc w:val="both"/>
         <w:rPr>
           <w:rFonts w:ascii="Times New Roman" w:hAnsi="Times New Roman" w:cs="Times New Roman"/>
@@ -1598,6 +5040,17 @@
       <w:shd w:val="clear" w:color="auto" w:fill="E1DFDD"/>
     </w:rPr>
   </w:style>
+  <w:style w:type="paragraph" w:styleId="Listenabsatz">
+    <w:name w:val="List Paragraph"/>
+    <w:basedOn w:val="Standard"/>
+    <w:uiPriority w:val="34"/>
+    <w:qFormat/>
+    <w:rsid w:val="00E310F6"/>
+    <w:pPr>
+      <w:ind w:left="720"/>
+      <w:contextualSpacing/>
+    </w:pPr>
+  </w:style>
 </w:styles>
 </file>
 

</xml_diff>